<commit_message>
Se agregan las plantillas con los cambios y ademas se cambia el basemap
</commit_message>
<xml_diff>
--- a/templates/templateVLF3FS5TR.docx
+++ b/templates/templateVLF3FS5TR.docx
@@ -120,19 +120,8 @@
           <w:highlight w:val="red"/>
           <w:lang w:val="es-MX"/>
         </w:rPr>
-        <w:t xml:space="preserve">{{ </w:t>
+        <w:t>{{ nombreProyecto</w:t>
       </w:r>
-      <w:proofErr w:type="spellStart"/>
-      <w:r>
-        <w:rPr>
-          <w:rFonts w:cs="Arial"/>
-          <w:szCs w:val="24"/>
-          <w:highlight w:val="red"/>
-          <w:lang w:val="es-MX"/>
-        </w:rPr>
-        <w:t>nombreProyecto</w:t>
-      </w:r>
-      <w:proofErr w:type="spellEnd"/>
       <w:r>
         <w:rPr>
           <w:rFonts w:cs="Arial"/>
@@ -208,25 +197,7 @@
           <w:szCs w:val="24"/>
           <w:highlight w:val="red"/>
         </w:rPr>
-        <w:t xml:space="preserve">{{ </w:t>
-      </w:r>
-      <w:proofErr w:type="spellStart"/>
-      <w:r>
-        <w:rPr>
-          <w:rFonts w:cs="Arial"/>
-          <w:szCs w:val="24"/>
-          <w:highlight w:val="red"/>
-        </w:rPr>
-        <w:t>nombreCiudadoMunicipio</w:t>
-      </w:r>
-      <w:proofErr w:type="spellEnd"/>
-      <w:r>
-        <w:rPr>
-          <w:rFonts w:cs="Arial"/>
-          <w:szCs w:val="24"/>
-          <w:highlight w:val="red"/>
-        </w:rPr>
-        <w:t xml:space="preserve"> }}</w:t>
+        <w:t>{{ nombreCiudadoMunicipio }}</w:t>
       </w:r>
       <w:r>
         <w:rPr>
@@ -242,18 +213,8 @@
           <w:szCs w:val="24"/>
           <w:highlight w:val="red"/>
         </w:rPr>
-        <w:t xml:space="preserve">{{ </w:t>
+        <w:t>{{ nombreDepartamento</w:t>
       </w:r>
-      <w:proofErr w:type="spellStart"/>
-      <w:r>
-        <w:rPr>
-          <w:rFonts w:cs="Arial"/>
-          <w:szCs w:val="24"/>
-          <w:highlight w:val="red"/>
-        </w:rPr>
-        <w:t>nombreDepartamento</w:t>
-      </w:r>
-      <w:proofErr w:type="spellEnd"/>
       <w:r>
         <w:rPr>
           <w:rFonts w:cs="Arial"/>
@@ -333,9 +294,8 @@
           <w:highlight w:val="red"/>
           <w:lang w:val="es-MX"/>
         </w:rPr>
-        <w:t xml:space="preserve">{{ </w:t>
+        <w:t>{{ nombreCompleto</w:t>
       </w:r>
-      <w:proofErr w:type="spellStart"/>
       <w:r>
         <w:rPr>
           <w:rFonts w:cs="Arial"/>
@@ -344,9 +304,16 @@
           <w:highlight w:val="red"/>
           <w:lang w:val="es-MX"/>
         </w:rPr>
-        <w:t>nombreCompleto</w:t>
+        <w:t xml:space="preserve"> </w:t>
       </w:r>
-      <w:proofErr w:type="spellEnd"/>
+      <w:r>
+        <w:rPr>
+          <w:rFonts w:cs="Arial"/>
+          <w:szCs w:val="24"/>
+          <w:highlight w:val="red"/>
+        </w:rPr>
+        <w:t>| default("N/A")</w:t>
+      </w:r>
       <w:r>
         <w:rPr>
           <w:rFonts w:cs="Arial"/>
@@ -355,24 +322,6 @@
           <w:highlight w:val="red"/>
           <w:lang w:val="es-MX"/>
         </w:rPr>
-        <w:t xml:space="preserve"> </w:t>
-      </w:r>
-      <w:r>
-        <w:rPr>
-          <w:rFonts w:cs="Arial"/>
-          <w:szCs w:val="24"/>
-          <w:highlight w:val="red"/>
-        </w:rPr>
-        <w:t>| default("N/A")</w:t>
-      </w:r>
-      <w:r>
-        <w:rPr>
-          <w:rFonts w:cs="Arial"/>
-          <w:bCs/>
-          <w:szCs w:val="24"/>
-          <w:highlight w:val="red"/>
-          <w:lang w:val="es-MX"/>
-        </w:rPr>
         <w:t xml:space="preserve"> }}</w:t>
       </w:r>
     </w:p>
@@ -394,19 +343,8 @@
           <w:szCs w:val="24"/>
           <w:highlight w:val="red"/>
         </w:rPr>
-        <w:t xml:space="preserve">{{ </w:t>
+        <w:t>{{ nroConteoTarjeta</w:t>
       </w:r>
-      <w:proofErr w:type="spellStart"/>
-      <w:r>
-        <w:rPr>
-          <w:rFonts w:cs="Arial"/>
-          <w:bCs/>
-          <w:szCs w:val="24"/>
-          <w:highlight w:val="red"/>
-        </w:rPr>
-        <w:t>nroConteoTarjeta</w:t>
-      </w:r>
-      <w:proofErr w:type="spellEnd"/>
       <w:r>
         <w:rPr>
           <w:rFonts w:cs="Arial"/>
@@ -449,18 +387,8 @@
           <w:szCs w:val="24"/>
           <w:highlight w:val="red"/>
         </w:rPr>
-        <w:t xml:space="preserve">{{ </w:t>
+        <w:t>{{ nombreCargo</w:t>
       </w:r>
-      <w:proofErr w:type="spellStart"/>
-      <w:r>
-        <w:rPr>
-          <w:rFonts w:eastAsia="Arial Unicode MS" w:cs="Arial"/>
-          <w:szCs w:val="24"/>
-          <w:highlight w:val="red"/>
-        </w:rPr>
-        <w:t>nombreCargo</w:t>
-      </w:r>
-      <w:proofErr w:type="spellEnd"/>
       <w:r>
         <w:rPr>
           <w:rFonts w:eastAsia="Arial Unicode MS" w:cs="Arial"/>
@@ -648,7 +576,6 @@
         </w:rPr>
         <w:t xml:space="preserve">{{ </w:t>
       </w:r>
-      <w:proofErr w:type="spellStart"/>
       <w:r>
         <w:rPr>
           <w:rFonts w:cs="Arial"/>
@@ -671,9 +598,40 @@
           <w:szCs w:val="24"/>
           <w:highlight w:val="red"/>
         </w:rPr>
-        <w:t>a</w:t>
+        <w:t>a | default("N/A")</w:t>
       </w:r>
-      <w:proofErr w:type="spellEnd"/>
+      <w:r>
+        <w:rPr>
+          <w:rFonts w:cs="Arial"/>
+          <w:szCs w:val="24"/>
+          <w:highlight w:val="red"/>
+        </w:rPr>
+        <w:t xml:space="preserve"> }}</w:t>
+      </w:r>
+      <w:r>
+        <w:rPr>
+          <w:rFonts w:cs="Arial"/>
+          <w:szCs w:val="24"/>
+          <w:highlight w:val="red"/>
+        </w:rPr>
+        <w:t xml:space="preserve"> de</w:t>
+      </w:r>
+      <w:r>
+        <w:rPr>
+          <w:rFonts w:cs="Arial"/>
+          <w:szCs w:val="24"/>
+          <w:highlight w:val="red"/>
+        </w:rPr>
+        <w:t xml:space="preserve"> </w:t>
+      </w:r>
+      <w:r>
+        <w:rPr>
+          <w:rFonts w:cs="Arial"/>
+          <w:szCs w:val="24"/>
+          <w:highlight w:val="red"/>
+        </w:rPr>
+        <w:t>{{ mes</w:t>
+      </w:r>
       <w:r>
         <w:rPr>
           <w:rFonts w:cs="Arial"/>
@@ -696,7 +654,7 @@
           <w:szCs w:val="24"/>
           <w:highlight w:val="red"/>
         </w:rPr>
-        <w:t xml:space="preserve"> de</w:t>
+        <w:t xml:space="preserve"> del</w:t>
       </w:r>
       <w:r>
         <w:rPr>
@@ -712,56 +670,7 @@
           <w:szCs w:val="24"/>
           <w:highlight w:val="red"/>
         </w:rPr>
-        <w:t>{{ mes</w:t>
-      </w:r>
-      <w:r>
-        <w:rPr>
-          <w:rFonts w:cs="Arial"/>
-          <w:szCs w:val="24"/>
-          <w:highlight w:val="red"/>
-        </w:rPr>
-        <w:t xml:space="preserve"> | default("N/A")</w:t>
-      </w:r>
-      <w:r>
-        <w:rPr>
-          <w:rFonts w:cs="Arial"/>
-          <w:szCs w:val="24"/>
-          <w:highlight w:val="red"/>
-        </w:rPr>
-        <w:t xml:space="preserve"> }}</w:t>
-      </w:r>
-      <w:r>
-        <w:rPr>
-          <w:rFonts w:cs="Arial"/>
-          <w:szCs w:val="24"/>
-          <w:highlight w:val="red"/>
-        </w:rPr>
-        <w:t xml:space="preserve"> del</w:t>
-      </w:r>
-      <w:r>
-        <w:rPr>
-          <w:rFonts w:cs="Arial"/>
-          <w:szCs w:val="24"/>
-          <w:highlight w:val="red"/>
-        </w:rPr>
-        <w:t xml:space="preserve"> </w:t>
-      </w:r>
-      <w:r>
-        <w:rPr>
-          <w:rFonts w:cs="Arial"/>
-          <w:szCs w:val="24"/>
-          <w:highlight w:val="red"/>
-        </w:rPr>
-        <w:t xml:space="preserve">{{ </w:t>
-      </w:r>
-      <w:proofErr w:type="spellStart"/>
-      <w:r>
-        <w:rPr>
-          <w:rFonts w:cs="Arial"/>
-          <w:szCs w:val="24"/>
-          <w:highlight w:val="red"/>
-        </w:rPr>
-        <w:t>a</w:t>
+        <w:t>{{ a</w:t>
       </w:r>
       <w:r>
         <w:rPr>
@@ -779,7 +688,6 @@
         </w:rPr>
         <w:t>o</w:t>
       </w:r>
-      <w:proofErr w:type="spellEnd"/>
       <w:r>
         <w:rPr>
           <w:rFonts w:cs="Arial"/>
@@ -816,7 +724,6 @@
         </w:rPr>
         <w:t xml:space="preserve">{{ </w:t>
       </w:r>
-      <w:proofErr w:type="spellStart"/>
       <w:r>
         <w:rPr>
           <w:rFonts w:cs="Arial"/>
@@ -825,7 +732,6 @@
         </w:rPr>
         <w:t>nombreCiudadoMunicipio</w:t>
       </w:r>
-      <w:proofErr w:type="spellEnd"/>
       <w:r>
         <w:rPr>
           <w:rFonts w:cs="Arial"/>
@@ -3982,17 +3888,8 @@
           <w:rFonts w:cs="Arial"/>
           <w:highlight w:val="red"/>
         </w:rPr>
-        <w:t xml:space="preserve">{{ </w:t>
+        <w:t>{{ nombreProyecto</w:t>
       </w:r>
-      <w:proofErr w:type="spellStart"/>
-      <w:r>
-        <w:rPr>
-          <w:rFonts w:cs="Arial"/>
-          <w:highlight w:val="red"/>
-        </w:rPr>
-        <w:t>nombreProyecto</w:t>
-      </w:r>
-      <w:proofErr w:type="spellEnd"/>
       <w:r>
         <w:rPr>
           <w:rFonts w:cs="Arial"/>
@@ -4131,17 +4028,8 @@
           <w:rFonts w:cs="Arial"/>
           <w:highlight w:val="red"/>
         </w:rPr>
-        <w:t xml:space="preserve">{{ </w:t>
+        <w:t>{{ nombreProyecto</w:t>
       </w:r>
-      <w:proofErr w:type="spellStart"/>
-      <w:r>
-        <w:rPr>
-          <w:rFonts w:cs="Arial"/>
-          <w:highlight w:val="red"/>
-        </w:rPr>
-        <w:t>nombreProyecto</w:t>
-      </w:r>
-      <w:proofErr w:type="spellEnd"/>
       <w:r>
         <w:rPr>
           <w:rFonts w:cs="Arial"/>
@@ -4187,17 +4075,8 @@
           <w:rFonts w:cs="Arial"/>
           <w:highlight w:val="red"/>
         </w:rPr>
-        <w:t xml:space="preserve">{{ </w:t>
+        <w:t>{{ nombreCiudadoMunicipio</w:t>
       </w:r>
-      <w:proofErr w:type="spellStart"/>
-      <w:r>
-        <w:rPr>
-          <w:rFonts w:cs="Arial"/>
-          <w:highlight w:val="red"/>
-        </w:rPr>
-        <w:t>nombreCiudadoMunicipio</w:t>
-      </w:r>
-      <w:proofErr w:type="spellEnd"/>
       <w:r>
         <w:rPr>
           <w:rFonts w:cs="Arial"/>
@@ -4231,17 +4110,8 @@
           <w:rFonts w:cs="Arial"/>
           <w:highlight w:val="red"/>
         </w:rPr>
-        <w:t xml:space="preserve">{{ </w:t>
+        <w:t>{{ nombreDepartamento</w:t>
       </w:r>
-      <w:proofErr w:type="spellStart"/>
-      <w:r>
-        <w:rPr>
-          <w:rFonts w:cs="Arial"/>
-          <w:highlight w:val="red"/>
-        </w:rPr>
-        <w:t>nombreDepartamento</w:t>
-      </w:r>
-      <w:proofErr w:type="spellEnd"/>
       <w:r>
         <w:rPr>
           <w:rFonts w:cs="Arial"/>
@@ -4309,7 +4179,6 @@
         </w:rPr>
         <w:t xml:space="preserve">{{ </w:t>
       </w:r>
-      <w:proofErr w:type="spellStart"/>
       <w:r>
         <w:rPr>
           <w:rFonts w:cs="Arial"/>
@@ -4329,15 +4198,7 @@
           <w:rFonts w:cs="Arial"/>
           <w:highlight w:val="red"/>
         </w:rPr>
-        <w:t>n</w:t>
-      </w:r>
-      <w:proofErr w:type="spellEnd"/>
-      <w:r>
-        <w:rPr>
-          <w:rFonts w:cs="Arial"/>
-          <w:highlight w:val="red"/>
-        </w:rPr>
-        <w:t xml:space="preserve"> </w:t>
+        <w:t xml:space="preserve">n </w:t>
       </w:r>
       <w:r>
         <w:rPr>
@@ -4532,17 +4393,8 @@
           <w:rFonts w:cs="Arial"/>
           <w:highlight w:val="red"/>
         </w:rPr>
-        <w:t xml:space="preserve">{{ </w:t>
+        <w:t>{{ imgMapsProyecto</w:t>
       </w:r>
-      <w:proofErr w:type="spellStart"/>
-      <w:r>
-        <w:rPr>
-          <w:rFonts w:cs="Arial"/>
-          <w:highlight w:val="red"/>
-        </w:rPr>
-        <w:t>imgMapsProyecto</w:t>
-      </w:r>
-      <w:proofErr w:type="spellEnd"/>
       <w:r>
         <w:rPr>
           <w:rFonts w:cs="Arial"/>
@@ -4715,19 +4567,8 @@
                                 <w:bCs w:val="0"/>
                                 <w:highlight w:val="red"/>
                               </w:rPr>
-                              <w:t xml:space="preserve">{{ </w:t>
-                            </w:r>
-                            <w:proofErr w:type="spellStart"/>
-                            <w:r>
-                              <w:rPr>
-                                <w:rFonts w:cs="Arial"/>
-                                <w:b w:val="0"/>
-                                <w:bCs w:val="0"/>
-                                <w:highlight w:val="red"/>
-                              </w:rPr>
-                              <w:t>nombreProyecto</w:t>
-                            </w:r>
-                            <w:proofErr w:type="spellEnd"/>
+                              <w:t>{{ nombreProyecto</w:t>
+                            </w:r>
                             <w:r>
                               <w:rPr>
                                 <w:rFonts w:cs="Arial"/>
@@ -4946,7 +4787,7 @@
           <w:szCs w:val="22"/>
         </w:rPr>
       </w:pPr>
-      <w:bookmarkStart w:id="4" w:name="_Toc165882408"/>
+      <w:bookmarkStart w:id="3" w:name="_Toc165882408"/>
       <w:r>
         <w:rPr>
           <w:rFonts w:ascii="Arial" w:hAnsi="Arial" w:cs="Arial"/>
@@ -4955,7 +4796,7 @@
         </w:rPr>
         <w:t>ALCANCE</w:t>
       </w:r>
-      <w:bookmarkEnd w:id="4"/>
+      <w:bookmarkEnd w:id="3"/>
     </w:p>
     <w:p>
       <w:pPr>
@@ -4994,17 +4835,8 @@
           <w:rFonts w:cs="Arial"/>
           <w:highlight w:val="red"/>
         </w:rPr>
-        <w:t xml:space="preserve">{{ </w:t>
+        <w:t>{{ nombreProyecto</w:t>
       </w:r>
-      <w:proofErr w:type="spellStart"/>
-      <w:r>
-        <w:rPr>
-          <w:rFonts w:cs="Arial"/>
-          <w:highlight w:val="red"/>
-        </w:rPr>
-        <w:t>nombreProyecto</w:t>
-      </w:r>
-      <w:proofErr w:type="spellEnd"/>
       <w:r>
         <w:rPr>
           <w:rFonts w:cs="Arial"/>
@@ -5038,17 +4870,8 @@
           <w:rFonts w:cs="Arial"/>
           <w:highlight w:val="red"/>
         </w:rPr>
-        <w:t xml:space="preserve">{{ </w:t>
+        <w:t>{{ nombreCiudadoMunicipio</w:t>
       </w:r>
-      <w:proofErr w:type="spellStart"/>
-      <w:r>
-        <w:rPr>
-          <w:rFonts w:cs="Arial"/>
-          <w:highlight w:val="red"/>
-        </w:rPr>
-        <w:t>nombreCiudadoMunicipio</w:t>
-      </w:r>
-      <w:proofErr w:type="spellEnd"/>
       <w:r>
         <w:rPr>
           <w:rFonts w:cs="Arial"/>
@@ -5088,17 +4911,8 @@
           <w:rFonts w:cs="Arial"/>
           <w:highlight w:val="red"/>
         </w:rPr>
-        <w:t xml:space="preserve">{{ </w:t>
+        <w:t>{{ nombreDepartamento</w:t>
       </w:r>
-      <w:proofErr w:type="spellStart"/>
-      <w:r>
-        <w:rPr>
-          <w:rFonts w:cs="Arial"/>
-          <w:highlight w:val="red"/>
-        </w:rPr>
-        <w:t>nombreDepartamento</w:t>
-      </w:r>
-      <w:proofErr w:type="spellEnd"/>
       <w:r>
         <w:rPr>
           <w:rFonts w:cs="Arial"/>
@@ -5189,8 +5003,8 @@
           <w:szCs w:val="22"/>
         </w:rPr>
       </w:pPr>
-      <w:bookmarkStart w:id="5" w:name="_Toc125712914"/>
-      <w:bookmarkStart w:id="6" w:name="_Toc165882409"/>
+      <w:bookmarkStart w:id="4" w:name="_Toc125712914"/>
+      <w:bookmarkStart w:id="5" w:name="_Toc165882409"/>
       <w:r>
         <w:rPr>
           <w:rFonts w:ascii="Arial" w:hAnsi="Arial" w:cs="Arial"/>
@@ -5199,8 +5013,8 @@
         </w:rPr>
         <w:t>METODOLOGÍA</w:t>
       </w:r>
+      <w:bookmarkEnd w:id="4"/>
       <w:bookmarkEnd w:id="5"/>
-      <w:bookmarkEnd w:id="6"/>
     </w:p>
     <w:p>
       <w:pPr>
@@ -5419,17 +5233,8 @@
           <w:rFonts w:cs="Arial"/>
           <w:highlight w:val="red"/>
         </w:rPr>
-        <w:t xml:space="preserve">{{ </w:t>
+        <w:t>{{ imgTablaTensionPrueba</w:t>
       </w:r>
-      <w:proofErr w:type="spellStart"/>
-      <w:r>
-        <w:rPr>
-          <w:rFonts w:cs="Arial"/>
-          <w:highlight w:val="red"/>
-        </w:rPr>
-        <w:t>imgTablaTensionPrueba</w:t>
-      </w:r>
-      <w:proofErr w:type="spellEnd"/>
       <w:r>
         <w:rPr>
           <w:rFonts w:cs="Arial"/>
@@ -5452,11 +5257,11 @@
         </w:rPr>
         <w:t xml:space="preserve"> }}</w:t>
       </w:r>
-      <w:bookmarkStart w:id="7" w:name="_Toc125712915"/>
-      <w:bookmarkStart w:id="8" w:name="_Toc37709843"/>
-      <w:bookmarkStart w:id="9" w:name="_Toc103583147"/>
-      <w:bookmarkStart w:id="10" w:name="_Toc108011353"/>
-      <w:bookmarkStart w:id="11" w:name="_Toc109890309"/>
+      <w:bookmarkStart w:id="6" w:name="_Toc125712915"/>
+      <w:bookmarkStart w:id="7" w:name="_Toc37709843"/>
+      <w:bookmarkStart w:id="8" w:name="_Toc103583147"/>
+      <w:bookmarkStart w:id="9" w:name="_Toc108011353"/>
+      <w:bookmarkStart w:id="10" w:name="_Toc109890309"/>
     </w:p>
     <w:p>
       <w:pPr>
@@ -5524,7 +5329,7 @@
                                 <w:noProof/>
                               </w:rPr>
                             </w:pPr>
-                            <w:bookmarkStart w:id="12" w:name="_Toc204250831"/>
+                            <w:bookmarkStart w:id="11" w:name="_Toc204250831"/>
                             <w:r>
                               <w:rPr>
                                 <w:rFonts w:cs="Arial"/>
@@ -5582,7 +5387,7 @@
                               </w:rPr>
                               <w:t>. Tensiones de prueba VLF- Fuente IEEE 400-2</w:t>
                             </w:r>
-                            <w:bookmarkEnd w:id="12"/>
+                            <w:bookmarkEnd w:id="11"/>
                           </w:p>
                         </w:txbxContent>
                       </wps:txbx>
@@ -5712,7 +5517,7 @@
           <w:szCs w:val="22"/>
         </w:rPr>
       </w:pPr>
-      <w:bookmarkStart w:id="14" w:name="_Toc165882410"/>
+      <w:bookmarkStart w:id="12" w:name="_Toc165882410"/>
       <w:r>
         <w:rPr>
           <w:rFonts w:ascii="Arial" w:hAnsi="Arial" w:cs="Arial"/>
@@ -5730,8 +5535,8 @@
         </w:rPr>
         <w:t xml:space="preserve"> DE REFERENCIA</w:t>
       </w:r>
-      <w:bookmarkEnd w:id="7"/>
-      <w:bookmarkEnd w:id="14"/>
+      <w:bookmarkEnd w:id="6"/>
+      <w:bookmarkEnd w:id="12"/>
     </w:p>
     <w:p>
       <w:pPr>
@@ -5789,118 +5594,120 @@
         </w:rPr>
         <w:t>less than 1 Hz)</w:t>
       </w:r>
-      <w:bookmarkStart w:id="15" w:name="_Toc106725721"/>
-      <w:bookmarkStart w:id="16" w:name="_Toc106726008"/>
-      <w:bookmarkStart w:id="17" w:name="_Toc103917234"/>
-      <w:bookmarkStart w:id="18" w:name="_Toc104275346"/>
-      <w:bookmarkStart w:id="19" w:name="_Toc104275429"/>
-      <w:bookmarkStart w:id="20" w:name="_Toc104378542"/>
-      <w:bookmarkStart w:id="21" w:name="_Toc104378674"/>
-      <w:bookmarkStart w:id="22" w:name="_Toc104378972"/>
-      <w:bookmarkStart w:id="23" w:name="_Toc104378996"/>
-      <w:bookmarkStart w:id="24" w:name="_Toc104379145"/>
-      <w:bookmarkStart w:id="25" w:name="_Toc104379215"/>
-      <w:bookmarkStart w:id="26" w:name="_Toc104379261"/>
-      <w:bookmarkStart w:id="27" w:name="_Toc104379291"/>
-      <w:bookmarkStart w:id="28" w:name="_Toc104466696"/>
-      <w:bookmarkStart w:id="29" w:name="_Toc104467494"/>
-      <w:bookmarkStart w:id="30" w:name="_Toc104896374"/>
-      <w:bookmarkStart w:id="31" w:name="_Toc105406019"/>
-      <w:bookmarkStart w:id="32" w:name="_Toc103917235"/>
-      <w:bookmarkStart w:id="33" w:name="_Toc104275347"/>
-      <w:bookmarkStart w:id="34" w:name="_Toc104275430"/>
-      <w:bookmarkStart w:id="35" w:name="_Toc104378543"/>
-      <w:bookmarkStart w:id="36" w:name="_Toc104378675"/>
-      <w:bookmarkStart w:id="37" w:name="_Toc104378973"/>
-      <w:bookmarkStart w:id="38" w:name="_Toc104378997"/>
-      <w:bookmarkStart w:id="39" w:name="_Toc104379146"/>
-      <w:bookmarkStart w:id="40" w:name="_Toc104379216"/>
-      <w:bookmarkStart w:id="41" w:name="_Toc104379262"/>
-      <w:bookmarkStart w:id="42" w:name="_Toc104379292"/>
-      <w:bookmarkStart w:id="43" w:name="_Toc104466697"/>
-      <w:bookmarkStart w:id="44" w:name="_Toc104467495"/>
-      <w:bookmarkStart w:id="45" w:name="_Toc104896375"/>
-      <w:bookmarkStart w:id="46" w:name="_Toc105406020"/>
-      <w:bookmarkStart w:id="47" w:name="_Toc103917236"/>
-      <w:bookmarkStart w:id="48" w:name="_Toc104275348"/>
-      <w:bookmarkStart w:id="49" w:name="_Toc104275431"/>
-      <w:bookmarkStart w:id="50" w:name="_Toc104378544"/>
-      <w:bookmarkStart w:id="51" w:name="_Toc104378676"/>
-      <w:bookmarkStart w:id="52" w:name="_Toc104378974"/>
-      <w:bookmarkStart w:id="53" w:name="_Toc104378998"/>
-      <w:bookmarkStart w:id="54" w:name="_Toc104379147"/>
-      <w:bookmarkStart w:id="55" w:name="_Toc104379217"/>
-      <w:bookmarkStart w:id="56" w:name="_Toc104379263"/>
-      <w:bookmarkStart w:id="57" w:name="_Toc104379293"/>
-      <w:bookmarkStart w:id="58" w:name="_Toc104466698"/>
-      <w:bookmarkStart w:id="59" w:name="_Toc104467496"/>
-      <w:bookmarkStart w:id="60" w:name="_Toc104896376"/>
-      <w:bookmarkStart w:id="61" w:name="_Toc105406021"/>
-      <w:bookmarkStart w:id="62" w:name="_Toc103917237"/>
-      <w:bookmarkStart w:id="63" w:name="_Toc104275349"/>
-      <w:bookmarkStart w:id="64" w:name="_Toc104275432"/>
-      <w:bookmarkStart w:id="65" w:name="_Toc104378545"/>
-      <w:bookmarkStart w:id="66" w:name="_Toc104378677"/>
-      <w:bookmarkStart w:id="67" w:name="_Toc104378975"/>
-      <w:bookmarkStart w:id="68" w:name="_Toc104378999"/>
-      <w:bookmarkStart w:id="69" w:name="_Toc104379148"/>
-      <w:bookmarkStart w:id="70" w:name="_Toc104379218"/>
-      <w:bookmarkStart w:id="71" w:name="_Toc104379264"/>
-      <w:bookmarkStart w:id="72" w:name="_Toc104379294"/>
-      <w:bookmarkStart w:id="73" w:name="_Toc104466699"/>
-      <w:bookmarkStart w:id="74" w:name="_Toc104467497"/>
-      <w:bookmarkStart w:id="75" w:name="_Toc104896377"/>
-      <w:bookmarkStart w:id="76" w:name="_Toc105406022"/>
-      <w:bookmarkStart w:id="77" w:name="_Toc103917238"/>
-      <w:bookmarkStart w:id="78" w:name="_Toc104275350"/>
-      <w:bookmarkStart w:id="79" w:name="_Toc104275433"/>
-      <w:bookmarkStart w:id="80" w:name="_Toc104378546"/>
-      <w:bookmarkStart w:id="81" w:name="_Toc104378678"/>
-      <w:bookmarkStart w:id="82" w:name="_Toc104378976"/>
-      <w:bookmarkStart w:id="83" w:name="_Toc104379000"/>
-      <w:bookmarkStart w:id="84" w:name="_Toc104379149"/>
-      <w:bookmarkStart w:id="85" w:name="_Toc104379219"/>
-      <w:bookmarkStart w:id="86" w:name="_Toc104379265"/>
-      <w:bookmarkStart w:id="87" w:name="_Toc104379295"/>
-      <w:bookmarkStart w:id="88" w:name="_Toc104466700"/>
-      <w:bookmarkStart w:id="89" w:name="_Toc104467498"/>
-      <w:bookmarkStart w:id="90" w:name="_Toc104896378"/>
-      <w:bookmarkStart w:id="91" w:name="_Toc105406023"/>
-      <w:bookmarkStart w:id="92" w:name="_Toc103917239"/>
-      <w:bookmarkStart w:id="93" w:name="_Toc104275351"/>
-      <w:bookmarkStart w:id="94" w:name="_Toc104275434"/>
-      <w:bookmarkStart w:id="95" w:name="_Toc104378547"/>
-      <w:bookmarkStart w:id="96" w:name="_Toc104378679"/>
-      <w:bookmarkStart w:id="97" w:name="_Toc104378977"/>
-      <w:bookmarkStart w:id="98" w:name="_Toc104379001"/>
-      <w:bookmarkStart w:id="99" w:name="_Toc104379150"/>
-      <w:bookmarkStart w:id="100" w:name="_Toc104379220"/>
-      <w:bookmarkStart w:id="101" w:name="_Toc104379266"/>
-      <w:bookmarkStart w:id="102" w:name="_Toc104379296"/>
-      <w:bookmarkStart w:id="103" w:name="_Toc104466701"/>
-      <w:bookmarkStart w:id="104" w:name="_Toc104467499"/>
-      <w:bookmarkStart w:id="105" w:name="_Toc104896379"/>
-      <w:bookmarkStart w:id="106" w:name="_Toc105406024"/>
-      <w:bookmarkStart w:id="107" w:name="_Toc103917240"/>
-      <w:bookmarkStart w:id="108" w:name="_Toc104275352"/>
-      <w:bookmarkStart w:id="109" w:name="_Toc104275435"/>
-      <w:bookmarkStart w:id="110" w:name="_Toc104378548"/>
-      <w:bookmarkStart w:id="111" w:name="_Toc104378680"/>
-      <w:bookmarkStart w:id="112" w:name="_Toc104378978"/>
-      <w:bookmarkStart w:id="113" w:name="_Toc104379002"/>
-      <w:bookmarkStart w:id="114" w:name="_Toc104379151"/>
-      <w:bookmarkStart w:id="115" w:name="_Toc104379221"/>
-      <w:bookmarkStart w:id="116" w:name="_Toc104379267"/>
-      <w:bookmarkStart w:id="117" w:name="_Toc104379297"/>
-      <w:bookmarkStart w:id="118" w:name="_Toc104466702"/>
-      <w:bookmarkStart w:id="119" w:name="_Toc104467500"/>
-      <w:bookmarkStart w:id="120" w:name="_Toc104896380"/>
-      <w:bookmarkStart w:id="121" w:name="_Toc105406025"/>
-      <w:bookmarkStart w:id="122" w:name="_Toc125712916"/>
+      <w:bookmarkStart w:id="13" w:name="_Toc106725721"/>
+      <w:bookmarkStart w:id="14" w:name="_Toc106726008"/>
+      <w:bookmarkStart w:id="15" w:name="_Toc103917234"/>
+      <w:bookmarkStart w:id="16" w:name="_Toc104275346"/>
+      <w:bookmarkStart w:id="17" w:name="_Toc104275429"/>
+      <w:bookmarkStart w:id="18" w:name="_Toc104378542"/>
+      <w:bookmarkStart w:id="19" w:name="_Toc104378674"/>
+      <w:bookmarkStart w:id="20" w:name="_Toc104378972"/>
+      <w:bookmarkStart w:id="21" w:name="_Toc104378996"/>
+      <w:bookmarkStart w:id="22" w:name="_Toc104379145"/>
+      <w:bookmarkStart w:id="23" w:name="_Toc104379215"/>
+      <w:bookmarkStart w:id="24" w:name="_Toc104379261"/>
+      <w:bookmarkStart w:id="25" w:name="_Toc104379291"/>
+      <w:bookmarkStart w:id="26" w:name="_Toc104466696"/>
+      <w:bookmarkStart w:id="27" w:name="_Toc104467494"/>
+      <w:bookmarkStart w:id="28" w:name="_Toc104896374"/>
+      <w:bookmarkStart w:id="29" w:name="_Toc105406019"/>
+      <w:bookmarkStart w:id="30" w:name="_Toc103917235"/>
+      <w:bookmarkStart w:id="31" w:name="_Toc104275347"/>
+      <w:bookmarkStart w:id="32" w:name="_Toc104275430"/>
+      <w:bookmarkStart w:id="33" w:name="_Toc104378543"/>
+      <w:bookmarkStart w:id="34" w:name="_Toc104378675"/>
+      <w:bookmarkStart w:id="35" w:name="_Toc104378973"/>
+      <w:bookmarkStart w:id="36" w:name="_Toc104378997"/>
+      <w:bookmarkStart w:id="37" w:name="_Toc104379146"/>
+      <w:bookmarkStart w:id="38" w:name="_Toc104379216"/>
+      <w:bookmarkStart w:id="39" w:name="_Toc104379262"/>
+      <w:bookmarkStart w:id="40" w:name="_Toc104379292"/>
+      <w:bookmarkStart w:id="41" w:name="_Toc104466697"/>
+      <w:bookmarkStart w:id="42" w:name="_Toc104467495"/>
+      <w:bookmarkStart w:id="43" w:name="_Toc104896375"/>
+      <w:bookmarkStart w:id="44" w:name="_Toc105406020"/>
+      <w:bookmarkStart w:id="45" w:name="_Toc103917236"/>
+      <w:bookmarkStart w:id="46" w:name="_Toc104275348"/>
+      <w:bookmarkStart w:id="47" w:name="_Toc104275431"/>
+      <w:bookmarkStart w:id="48" w:name="_Toc104378544"/>
+      <w:bookmarkStart w:id="49" w:name="_Toc104378676"/>
+      <w:bookmarkStart w:id="50" w:name="_Toc104378974"/>
+      <w:bookmarkStart w:id="51" w:name="_Toc104378998"/>
+      <w:bookmarkStart w:id="52" w:name="_Toc104379147"/>
+      <w:bookmarkStart w:id="53" w:name="_Toc104379217"/>
+      <w:bookmarkStart w:id="54" w:name="_Toc104379263"/>
+      <w:bookmarkStart w:id="55" w:name="_Toc104379293"/>
+      <w:bookmarkStart w:id="56" w:name="_Toc104466698"/>
+      <w:bookmarkStart w:id="57" w:name="_Toc104467496"/>
+      <w:bookmarkStart w:id="58" w:name="_Toc104896376"/>
+      <w:bookmarkStart w:id="59" w:name="_Toc105406021"/>
+      <w:bookmarkStart w:id="60" w:name="_Toc103917237"/>
+      <w:bookmarkStart w:id="61" w:name="_Toc104275349"/>
+      <w:bookmarkStart w:id="62" w:name="_Toc104275432"/>
+      <w:bookmarkStart w:id="63" w:name="_Toc104378545"/>
+      <w:bookmarkStart w:id="64" w:name="_Toc104378677"/>
+      <w:bookmarkStart w:id="65" w:name="_Toc104378975"/>
+      <w:bookmarkStart w:id="66" w:name="_Toc104378999"/>
+      <w:bookmarkStart w:id="67" w:name="_Toc104379148"/>
+      <w:bookmarkStart w:id="68" w:name="_Toc104379218"/>
+      <w:bookmarkStart w:id="69" w:name="_Toc104379264"/>
+      <w:bookmarkStart w:id="70" w:name="_Toc104379294"/>
+      <w:bookmarkStart w:id="71" w:name="_Toc104466699"/>
+      <w:bookmarkStart w:id="72" w:name="_Toc104467497"/>
+      <w:bookmarkStart w:id="73" w:name="_Toc104896377"/>
+      <w:bookmarkStart w:id="74" w:name="_Toc105406022"/>
+      <w:bookmarkStart w:id="75" w:name="_Toc103917238"/>
+      <w:bookmarkStart w:id="76" w:name="_Toc104275350"/>
+      <w:bookmarkStart w:id="77" w:name="_Toc104275433"/>
+      <w:bookmarkStart w:id="78" w:name="_Toc104378546"/>
+      <w:bookmarkStart w:id="79" w:name="_Toc104378678"/>
+      <w:bookmarkStart w:id="80" w:name="_Toc104378976"/>
+      <w:bookmarkStart w:id="81" w:name="_Toc104379000"/>
+      <w:bookmarkStart w:id="82" w:name="_Toc104379149"/>
+      <w:bookmarkStart w:id="83" w:name="_Toc104379219"/>
+      <w:bookmarkStart w:id="84" w:name="_Toc104379265"/>
+      <w:bookmarkStart w:id="85" w:name="_Toc104379295"/>
+      <w:bookmarkStart w:id="86" w:name="_Toc104466700"/>
+      <w:bookmarkStart w:id="87" w:name="_Toc104467498"/>
+      <w:bookmarkStart w:id="88" w:name="_Toc104896378"/>
+      <w:bookmarkStart w:id="89" w:name="_Toc105406023"/>
+      <w:bookmarkStart w:id="90" w:name="_Toc103917239"/>
+      <w:bookmarkStart w:id="91" w:name="_Toc104275351"/>
+      <w:bookmarkStart w:id="92" w:name="_Toc104275434"/>
+      <w:bookmarkStart w:id="93" w:name="_Toc104378547"/>
+      <w:bookmarkStart w:id="94" w:name="_Toc104378679"/>
+      <w:bookmarkStart w:id="95" w:name="_Toc104378977"/>
+      <w:bookmarkStart w:id="96" w:name="_Toc104379001"/>
+      <w:bookmarkStart w:id="97" w:name="_Toc104379150"/>
+      <w:bookmarkStart w:id="98" w:name="_Toc104379220"/>
+      <w:bookmarkStart w:id="99" w:name="_Toc104379266"/>
+      <w:bookmarkStart w:id="100" w:name="_Toc104379296"/>
+      <w:bookmarkStart w:id="101" w:name="_Toc104466701"/>
+      <w:bookmarkStart w:id="102" w:name="_Toc104467499"/>
+      <w:bookmarkStart w:id="103" w:name="_Toc104896379"/>
+      <w:bookmarkStart w:id="104" w:name="_Toc105406024"/>
+      <w:bookmarkStart w:id="105" w:name="_Toc103917240"/>
+      <w:bookmarkStart w:id="106" w:name="_Toc104275352"/>
+      <w:bookmarkStart w:id="107" w:name="_Toc104275435"/>
+      <w:bookmarkStart w:id="108" w:name="_Toc104378548"/>
+      <w:bookmarkStart w:id="109" w:name="_Toc104378680"/>
+      <w:bookmarkStart w:id="110" w:name="_Toc104378978"/>
+      <w:bookmarkStart w:id="111" w:name="_Toc104379002"/>
+      <w:bookmarkStart w:id="112" w:name="_Toc104379151"/>
+      <w:bookmarkStart w:id="113" w:name="_Toc104379221"/>
+      <w:bookmarkStart w:id="114" w:name="_Toc104379267"/>
+      <w:bookmarkStart w:id="115" w:name="_Toc104379297"/>
+      <w:bookmarkStart w:id="116" w:name="_Toc104466702"/>
+      <w:bookmarkStart w:id="117" w:name="_Toc104467500"/>
+      <w:bookmarkStart w:id="118" w:name="_Toc104896380"/>
+      <w:bookmarkStart w:id="119" w:name="_Toc105406025"/>
+      <w:bookmarkStart w:id="120" w:name="_Toc125712916"/>
+      <w:bookmarkEnd w:id="7"/>
       <w:bookmarkEnd w:id="8"/>
       <w:bookmarkEnd w:id="9"/>
       <w:bookmarkEnd w:id="10"/>
-      <w:bookmarkEnd w:id="11"/>
+      <w:bookmarkEnd w:id="13"/>
+      <w:bookmarkEnd w:id="14"/>
       <w:bookmarkEnd w:id="15"/>
       <w:bookmarkEnd w:id="16"/>
       <w:bookmarkEnd w:id="17"/>
@@ -6006,8 +5813,6 @@
       <w:bookmarkEnd w:id="117"/>
       <w:bookmarkEnd w:id="118"/>
       <w:bookmarkEnd w:id="119"/>
-      <w:bookmarkEnd w:id="120"/>
-      <w:bookmarkEnd w:id="121"/>
     </w:p>
     <w:p>
       <w:pPr>
@@ -6071,8 +5876,7 @@
           <w:szCs w:val="22"/>
         </w:rPr>
       </w:pPr>
-      <w:bookmarkStart w:id="123" w:name="_Toc165882411"/>
-      <w:proofErr w:type="gramStart"/>
+      <w:bookmarkStart w:id="121" w:name="_Toc165882411"/>
       <w:r>
         <w:rPr>
           <w:rFonts w:ascii="Arial" w:hAnsi="Arial" w:cs="Arial"/>
@@ -6082,8 +5886,7 @@
         </w:rPr>
         <w:t>EQUIPO A UTILIZAR</w:t>
       </w:r>
-      <w:bookmarkEnd w:id="123"/>
-      <w:proofErr w:type="gramEnd"/>
+      <w:bookmarkEnd w:id="121"/>
       <w:r>
         <w:rPr>
           <w:rFonts w:ascii="Arial" w:hAnsi="Arial" w:cs="Arial"/>
@@ -6100,19 +5903,11 @@
           <w:rFonts w:cs="Arial"/>
         </w:rPr>
       </w:pPr>
-      <w:proofErr w:type="gramStart"/>
       <w:r>
         <w:rPr>
           <w:rFonts w:cs="Arial"/>
         </w:rPr>
-        <w:t>El equipo a utilizar</w:t>
-      </w:r>
-      <w:proofErr w:type="gramEnd"/>
-      <w:r>
-        <w:rPr>
-          <w:rFonts w:cs="Arial"/>
-        </w:rPr>
-        <w:t xml:space="preserve"> es el HVA28 de la marca B2electronics </w:t>
+        <w:t xml:space="preserve">El equipo a utilizar es el HVA28 de la marca B2electronics </w:t>
       </w:r>
     </w:p>
     <w:p>
@@ -6347,7 +6142,7 @@
                                 <w:noProof/>
                               </w:rPr>
                             </w:pPr>
-                            <w:bookmarkStart w:id="124" w:name="_Toc204250832"/>
+                            <w:bookmarkStart w:id="122" w:name="_Toc204250832"/>
                             <w:r>
                               <w:rPr>
                                 <w:rFonts w:cs="Arial"/>
@@ -6413,7 +6208,7 @@
                               </w:rPr>
                               <w:t xml:space="preserve"> Equipo HVA28</w:t>
                             </w:r>
-                            <w:bookmarkEnd w:id="124"/>
+                            <w:bookmarkEnd w:id="122"/>
                           </w:p>
                         </w:txbxContent>
                       </wps:txbx>
@@ -6541,7 +6336,7 @@
           <w:szCs w:val="22"/>
         </w:rPr>
       </w:pPr>
-      <w:bookmarkStart w:id="126" w:name="_Toc165882412"/>
+      <w:bookmarkStart w:id="123" w:name="_Toc165882412"/>
       <w:r>
         <w:rPr>
           <w:rFonts w:ascii="Arial" w:hAnsi="Arial" w:cs="Arial"/>
@@ -6551,7 +6346,7 @@
         <w:lastRenderedPageBreak/>
         <w:t>DESARROLLO Y RESULTADOS DE LA PRUEBA</w:t>
       </w:r>
-      <w:bookmarkEnd w:id="126"/>
+      <w:bookmarkEnd w:id="123"/>
     </w:p>
     <w:p>
       <w:pPr>
@@ -7079,27 +6874,7 @@
                 <w:sz w:val="20"/>
                 <w:szCs w:val="20"/>
               </w:rPr>
-              <w:t xml:space="preserve">Verificación de continuidad del cable </w:t>
-            </w:r>
-            <w:proofErr w:type="gramStart"/>
-            <w:r>
-              <w:rPr>
-                <w:rFonts w:cs="Arial"/>
-                <w:spacing w:val="-3"/>
-                <w:sz w:val="20"/>
-                <w:szCs w:val="20"/>
-              </w:rPr>
-              <w:t>de acuerdo a</w:t>
-            </w:r>
-            <w:proofErr w:type="gramEnd"/>
-            <w:r>
-              <w:rPr>
-                <w:rFonts w:cs="Arial"/>
-                <w:spacing w:val="-3"/>
-                <w:sz w:val="20"/>
-                <w:szCs w:val="20"/>
-              </w:rPr>
-              <w:t xml:space="preserve"> las marcaciones </w:t>
+              <w:t xml:space="preserve">Verificación de continuidad del cable de acuerdo a las marcaciones </w:t>
             </w:r>
           </w:p>
         </w:tc>
@@ -7482,19 +7257,8 @@
                 <w:sz w:val="24"/>
                 <w:szCs w:val="24"/>
               </w:rPr>
-              <w:t xml:space="preserve"> </w:t>
-            </w:r>
-            <w:proofErr w:type="spellStart"/>
-            <w:r>
-              <w:rPr>
-                <w:rFonts w:cs="Arial"/>
-                <w:spacing w:val="-3"/>
-                <w:sz w:val="24"/>
-                <w:szCs w:val="24"/>
-              </w:rPr>
-              <w:t>comVerificacion</w:t>
-            </w:r>
-            <w:proofErr w:type="spellEnd"/>
+              <w:t xml:space="preserve"> comVerificacion</w:t>
+            </w:r>
             <w:r>
               <w:rPr>
                 <w:rFonts w:cs="Arial"/>
@@ -7591,7 +7355,7 @@
                                 <w:noProof/>
                               </w:rPr>
                             </w:pPr>
-                            <w:bookmarkStart w:id="127" w:name="_Toc204250848"/>
+                            <w:bookmarkStart w:id="124" w:name="_Toc204250848"/>
                             <w:r>
                               <w:rPr>
                                 <w:rFonts w:cs="Arial"/>
@@ -7665,7 +7429,7 @@
                               </w:rPr>
                               <w:t>Verificaciones previas a la prueba VLF</w:t>
                             </w:r>
-                            <w:bookmarkEnd w:id="127"/>
+                            <w:bookmarkEnd w:id="124"/>
                             <w:r>
                               <w:rPr>
                                 <w:rFonts w:ascii="Montserrat Light" w:hAnsi="Montserrat Light"/>
@@ -7841,17 +7605,8 @@
           <w:rFonts w:cs="Arial"/>
           <w:highlight w:val="red"/>
         </w:rPr>
-        <w:t xml:space="preserve">{{ </w:t>
+        <w:t>{{ valTensionPrueba</w:t>
       </w:r>
-      <w:proofErr w:type="spellStart"/>
-      <w:r>
-        <w:rPr>
-          <w:rFonts w:cs="Arial"/>
-          <w:highlight w:val="red"/>
-        </w:rPr>
-        <w:t>valTensionPrueba</w:t>
-      </w:r>
-      <w:proofErr w:type="spellEnd"/>
       <w:r>
         <w:rPr>
           <w:rFonts w:cs="Arial"/>
@@ -7872,17 +7627,8 @@
           <w:rFonts w:cs="Arial"/>
           <w:highlight w:val="red"/>
         </w:rPr>
-        <w:t xml:space="preserve"> }} </w:t>
+        <w:t xml:space="preserve"> }} kVrms</w:t>
       </w:r>
-      <w:proofErr w:type="spellStart"/>
-      <w:r>
-        <w:rPr>
-          <w:rFonts w:cs="Arial"/>
-          <w:highlight w:val="red"/>
-        </w:rPr>
-        <w:t>kVrms</w:t>
-      </w:r>
-      <w:proofErr w:type="spellEnd"/>
       <w:r>
         <w:rPr>
           <w:rFonts w:cs="Arial"/>
@@ -7911,21 +7657,7 @@
         <w:rPr>
           <w:rFonts w:cs="Arial"/>
         </w:rPr>
-        <w:t xml:space="preserve"> fuera de lo normal. Los resultados y veracidad de </w:t>
-      </w:r>
-      <w:proofErr w:type="gramStart"/>
-      <w:r>
-        <w:rPr>
-          <w:rFonts w:cs="Arial"/>
-        </w:rPr>
-        <w:t>los mismos</w:t>
-      </w:r>
-      <w:proofErr w:type="gramEnd"/>
-      <w:r>
-        <w:rPr>
-          <w:rFonts w:cs="Arial"/>
-        </w:rPr>
-        <w:t xml:space="preserve"> son emitidos por el propio software del equipo. Cabe mencionar que el equipo HVA28 se encuentra debidamente calibrado y en óptimas condiciones para realizar este tipo de pruebas</w:t>
+        <w:t xml:space="preserve"> fuera de lo normal. Los resultados y veracidad de los mismos son emitidos por el propio software del equipo. Cabe mencionar que el equipo HVA28 se encuentra debidamente calibrado y en óptimas condiciones para realizar este tipo de pruebas</w:t>
       </w:r>
       <w:r>
         <w:rPr>
@@ -8059,18 +7791,8 @@
           <w:highlight w:val="red"/>
           <w:lang w:val="es-ES"/>
         </w:rPr>
-        <w:t xml:space="preserve">{{ </w:t>
+        <w:t>{{ cantidadTramos</w:t>
       </w:r>
-      <w:proofErr w:type="spellStart"/>
-      <w:r>
-        <w:rPr>
-          <w:rFonts w:cs="Arial"/>
-          <w:highlight w:val="red"/>
-          <w:lang w:val="es-ES"/>
-        </w:rPr>
-        <w:t>cantidadTramos</w:t>
-      </w:r>
-      <w:proofErr w:type="spellEnd"/>
       <w:r>
         <w:rPr>
           <w:rFonts w:cs="Arial"/>
@@ -8115,18 +7837,8 @@
           <w:highlight w:val="red"/>
           <w:lang w:val="es-ES"/>
         </w:rPr>
-        <w:t xml:space="preserve">{{ </w:t>
+        <w:t>{{ tipoTramos</w:t>
       </w:r>
-      <w:proofErr w:type="spellStart"/>
-      <w:r>
-        <w:rPr>
-          <w:rFonts w:cs="Arial"/>
-          <w:highlight w:val="red"/>
-          <w:lang w:val="es-ES"/>
-        </w:rPr>
-        <w:t>tipoTramos</w:t>
-      </w:r>
-      <w:proofErr w:type="spellEnd"/>
       <w:r>
         <w:rPr>
           <w:rFonts w:cs="Arial"/>
@@ -9393,19 +9105,8 @@
                 <w:szCs w:val="20"/>
                 <w:highlight w:val="cyan"/>
               </w:rPr>
-              <w:t xml:space="preserve">{{ </w:t>
-            </w:r>
-            <w:proofErr w:type="spellStart"/>
-            <w:r>
-              <w:rPr>
-                <w:rFonts w:cs="Arial"/>
-                <w:sz w:val="20"/>
-                <w:szCs w:val="20"/>
-                <w:highlight w:val="cyan"/>
-              </w:rPr>
-              <w:t>fechaCalibracion</w:t>
-            </w:r>
-            <w:proofErr w:type="spellEnd"/>
+              <w:t>{{ fechaCalibracion</w:t>
+            </w:r>
             <w:r>
               <w:rPr>
                 <w:rFonts w:cs="Arial"/>
@@ -9596,17 +9297,8 @@
                 <w:rFonts w:cs="Arial"/>
                 <w:highlight w:val="red"/>
               </w:rPr>
-              <w:t xml:space="preserve">{{ </w:t>
-            </w:r>
-            <w:proofErr w:type="spellStart"/>
-            <w:r>
-              <w:rPr>
-                <w:rFonts w:cs="Arial"/>
-                <w:highlight w:val="red"/>
-              </w:rPr>
-              <w:t>valTensionPrueba</w:t>
-            </w:r>
-            <w:proofErr w:type="spellEnd"/>
+              <w:t>{{ valTensionPrueba</w:t>
+            </w:r>
             <w:r>
               <w:rPr>
                 <w:rFonts w:cs="Arial"/>
@@ -9805,17 +9497,8 @@
                 <w:rFonts w:cs="Arial"/>
                 <w:highlight w:val="cyan"/>
               </w:rPr>
-              <w:t xml:space="preserve">{{ </w:t>
-            </w:r>
-            <w:proofErr w:type="spellStart"/>
-            <w:r>
-              <w:rPr>
-                <w:rFonts w:cs="Arial"/>
-                <w:highlight w:val="cyan"/>
-              </w:rPr>
-              <w:t>caracteristicasCable</w:t>
-            </w:r>
-            <w:proofErr w:type="spellEnd"/>
+              <w:t>{{ caracteristicasCable</w:t>
+            </w:r>
             <w:r>
               <w:rPr>
                 <w:rFonts w:cs="Arial"/>
@@ -10050,7 +9733,7 @@
               </w:rPr>
               <w:t>| default(</w:t>
             </w:r>
-            <w:bookmarkStart w:id="129" w:name="_Hlk202966262"/>
+            <w:bookmarkStart w:id="125" w:name="_Hlk202966262"/>
             <w:r>
               <w:rPr>
                 <w:rFonts w:cs="Arial"/>
@@ -10059,7 +9742,7 @@
               </w:rPr>
               <w:t>"</w:t>
             </w:r>
-            <w:bookmarkEnd w:id="129"/>
+            <w:bookmarkEnd w:id="125"/>
             <w:r>
               <w:rPr>
                 <w:rFonts w:cs="Arial"/>
@@ -10160,18 +9843,8 @@
                 <w:highlight w:val="red"/>
                 <w:lang w:val="es-ES"/>
               </w:rPr>
-              <w:t xml:space="preserve">{{ </w:t>
-            </w:r>
-            <w:proofErr w:type="spellStart"/>
-            <w:r>
-              <w:rPr>
-                <w:rFonts w:cs="Arial"/>
-                <w:highlight w:val="red"/>
-                <w:lang w:val="es-ES"/>
-              </w:rPr>
-              <w:t>tipoTramos</w:t>
-            </w:r>
-            <w:proofErr w:type="spellEnd"/>
+              <w:t>{{ tipoTramos</w:t>
+            </w:r>
             <w:r>
               <w:rPr>
                 <w:rFonts w:cs="Arial"/>
@@ -10286,17 +9959,8 @@
                 <w:rFonts w:cs="Arial"/>
                 <w:highlight w:val="red"/>
               </w:rPr>
-              <w:t xml:space="preserve">{{ </w:t>
-            </w:r>
-            <w:proofErr w:type="spellStart"/>
-            <w:r>
-              <w:rPr>
-                <w:rFonts w:cs="Arial"/>
-                <w:highlight w:val="red"/>
-              </w:rPr>
-              <w:t>tensionPrueba</w:t>
-            </w:r>
-            <w:proofErr w:type="spellEnd"/>
+              <w:t>{{ tensionPrueba</w:t>
+            </w:r>
             <w:r>
               <w:rPr>
                 <w:rFonts w:cs="Arial"/>
@@ -10470,7 +10134,27 @@
                 <w:sz w:val="20"/>
                 <w:szCs w:val="20"/>
               </w:rPr>
-              <w:t>tramo monofásico</w:t>
+              <w:t xml:space="preserve">tramo </w:t>
+            </w:r>
+            <w:r>
+              <w:rPr>
+                <w:rFonts w:cs="Arial"/>
+                <w:b/>
+                <w:spacing w:val="-3"/>
+                <w:sz w:val="20"/>
+                <w:szCs w:val="20"/>
+              </w:rPr>
+              <w:t>tri</w:t>
+            </w:r>
+            <w:r>
+              <w:rPr>
+                <w:rFonts w:cs="Arial"/>
+                <w:b/>
+                <w:spacing w:val="-3"/>
+                <w:sz w:val="20"/>
+                <w:szCs w:val="20"/>
+              </w:rPr>
+              <w:t>fásico</w:t>
             </w:r>
           </w:p>
         </w:tc>
@@ -10549,7 +10233,6 @@
               </w:rPr>
               <w:t xml:space="preserve"> </w:t>
             </w:r>
-            <w:proofErr w:type="spellStart"/>
             <w:r>
               <w:rPr>
                 <w:rFonts w:cs="Arial"/>
@@ -10559,7 +10242,6 @@
               </w:rPr>
               <w:t>μArms</w:t>
             </w:r>
-            <w:proofErr w:type="spellEnd"/>
           </w:p>
         </w:tc>
         <w:tc>
@@ -10729,7 +10411,7 @@
                                 <w:szCs w:val="16"/>
                               </w:rPr>
                             </w:pPr>
-                            <w:bookmarkStart w:id="130" w:name="_Toc204250849"/>
+                            <w:bookmarkStart w:id="126" w:name="_Toc204250849"/>
                             <w:r>
                               <w:rPr>
                                 <w:rFonts w:cs="Arial"/>
@@ -10869,7 +10551,7 @@
                               </w:rPr>
                               <w:t xml:space="preserve"> – Fase A</w:t>
                             </w:r>
-                            <w:bookmarkEnd w:id="130"/>
+                            <w:bookmarkEnd w:id="126"/>
                           </w:p>
                           <w:p/>
                           <w:p/>
@@ -11344,27 +11026,7 @@
                 <w:szCs w:val="20"/>
                 <w:highlight w:val="cyan"/>
               </w:rPr>
-              <w:t xml:space="preserve">{{ </w:t>
-            </w:r>
-            <w:proofErr w:type="spellStart"/>
-            <w:r>
-              <w:rPr>
-                <w:rFonts w:cs="Arial"/>
-                <w:sz w:val="20"/>
-                <w:szCs w:val="20"/>
-                <w:highlight w:val="cyan"/>
-              </w:rPr>
-              <w:t>fechaCalibracion</w:t>
-            </w:r>
-            <w:proofErr w:type="spellEnd"/>
-            <w:r>
-              <w:rPr>
-                <w:rFonts w:cs="Arial"/>
-                <w:sz w:val="20"/>
-                <w:szCs w:val="20"/>
-                <w:highlight w:val="cyan"/>
-              </w:rPr>
-              <w:t xml:space="preserve"> | default("N/A") }}</w:t>
+              <w:t>{{ fechaCalibracion | default("N/A") }}</w:t>
             </w:r>
           </w:p>
         </w:tc>
@@ -11536,23 +11198,7 @@
                 <w:rFonts w:cs="Arial"/>
                 <w:highlight w:val="red"/>
               </w:rPr>
-              <w:t xml:space="preserve">{{ </w:t>
-            </w:r>
-            <w:proofErr w:type="spellStart"/>
-            <w:r>
-              <w:rPr>
-                <w:rFonts w:cs="Arial"/>
-                <w:highlight w:val="red"/>
-              </w:rPr>
-              <w:t>valTensionPrueba</w:t>
-            </w:r>
-            <w:proofErr w:type="spellEnd"/>
-            <w:r>
-              <w:rPr>
-                <w:rFonts w:cs="Arial"/>
-                <w:highlight w:val="red"/>
-              </w:rPr>
-              <w:t xml:space="preserve"> </w:t>
+              <w:t xml:space="preserve">{{ valTensionPrueba </w:t>
             </w:r>
             <w:r>
               <w:rPr>
@@ -11745,23 +11391,7 @@
                 <w:rFonts w:cs="Arial"/>
                 <w:highlight w:val="cyan"/>
               </w:rPr>
-              <w:t xml:space="preserve">{{ </w:t>
-            </w:r>
-            <w:proofErr w:type="spellStart"/>
-            <w:r>
-              <w:rPr>
-                <w:rFonts w:cs="Arial"/>
-                <w:highlight w:val="cyan"/>
-              </w:rPr>
-              <w:t>caracteristicasCable</w:t>
-            </w:r>
-            <w:proofErr w:type="spellEnd"/>
-            <w:r>
-              <w:rPr>
-                <w:rFonts w:cs="Arial"/>
-                <w:highlight w:val="cyan"/>
-              </w:rPr>
-              <w:t xml:space="preserve"> </w:t>
+              <w:t xml:space="preserve">{{ caracteristicasCable </w:t>
             </w:r>
             <w:r>
               <w:rPr>
@@ -12073,25 +11703,7 @@
                 <w:highlight w:val="red"/>
                 <w:lang w:val="es-ES"/>
               </w:rPr>
-              <w:t xml:space="preserve">{{ </w:t>
-            </w:r>
-            <w:proofErr w:type="spellStart"/>
-            <w:r>
-              <w:rPr>
-                <w:rFonts w:cs="Arial"/>
-                <w:highlight w:val="red"/>
-                <w:lang w:val="es-ES"/>
-              </w:rPr>
-              <w:t>tipoTramos</w:t>
-            </w:r>
-            <w:proofErr w:type="spellEnd"/>
-            <w:r>
-              <w:rPr>
-                <w:rFonts w:cs="Arial"/>
-                <w:highlight w:val="red"/>
-                <w:lang w:val="es-ES"/>
-              </w:rPr>
-              <w:t xml:space="preserve"> | default("N/A") }}</w:t>
+              <w:t>{{ tipoTramos | default("N/A") }}</w:t>
             </w:r>
           </w:p>
         </w:tc>
@@ -12190,23 +11802,7 @@
                 <w:rFonts w:cs="Arial"/>
                 <w:highlight w:val="red"/>
               </w:rPr>
-              <w:t xml:space="preserve">{{ </w:t>
-            </w:r>
-            <w:proofErr w:type="spellStart"/>
-            <w:r>
-              <w:rPr>
-                <w:rFonts w:cs="Arial"/>
-                <w:highlight w:val="red"/>
-              </w:rPr>
-              <w:t>tensionPrueba</w:t>
-            </w:r>
-            <w:proofErr w:type="spellEnd"/>
-            <w:r>
-              <w:rPr>
-                <w:rFonts w:cs="Arial"/>
-                <w:highlight w:val="red"/>
-              </w:rPr>
-              <w:t xml:space="preserve"> </w:t>
+              <w:t xml:space="preserve">{{ tensionPrueba </w:t>
             </w:r>
             <w:r>
               <w:rPr>
@@ -12363,7 +11959,27 @@
                 <w:sz w:val="20"/>
                 <w:szCs w:val="20"/>
               </w:rPr>
-              <w:t xml:space="preserve">Corriente tramo monofásico  </w:t>
+              <w:t xml:space="preserve">Corriente tramo </w:t>
+            </w:r>
+            <w:r>
+              <w:rPr>
+                <w:rFonts w:cs="Arial"/>
+                <w:b/>
+                <w:spacing w:val="-3"/>
+                <w:sz w:val="20"/>
+                <w:szCs w:val="20"/>
+              </w:rPr>
+              <w:t>tri</w:t>
+            </w:r>
+            <w:r>
+              <w:rPr>
+                <w:rFonts w:cs="Arial"/>
+                <w:b/>
+                <w:spacing w:val="-3"/>
+                <w:sz w:val="20"/>
+                <w:szCs w:val="20"/>
+              </w:rPr>
+              <w:t xml:space="preserve">fásico  </w:t>
             </w:r>
           </w:p>
         </w:tc>
@@ -12439,19 +12055,8 @@
                 <w:szCs w:val="20"/>
                 <w:lang w:val="es-MX"/>
               </w:rPr>
-              <w:t xml:space="preserve"> </w:t>
-            </w:r>
-            <w:proofErr w:type="spellStart"/>
-            <w:r>
-              <w:rPr>
-                <w:rFonts w:cs="Arial"/>
-                <w:sz w:val="20"/>
-                <w:szCs w:val="20"/>
-                <w:lang w:val="es-MX"/>
-              </w:rPr>
-              <w:t>μArms</w:t>
-            </w:r>
-            <w:proofErr w:type="spellEnd"/>
+              <w:t xml:space="preserve"> μArms</w:t>
+            </w:r>
           </w:p>
         </w:tc>
         <w:tc>
@@ -12608,7 +12213,7 @@
                                 <w:noProof/>
                               </w:rPr>
                             </w:pPr>
-                            <w:bookmarkStart w:id="132" w:name="_Toc204250850"/>
+                            <w:bookmarkStart w:id="127" w:name="_Toc204250850"/>
                             <w:r>
                               <w:rPr>
                                 <w:rFonts w:cs="Arial"/>
@@ -12730,7 +12335,7 @@
                               </w:rPr>
                               <w:t>) }} – Fase B</w:t>
                             </w:r>
-                            <w:bookmarkEnd w:id="132"/>
+                            <w:bookmarkEnd w:id="127"/>
                           </w:p>
                         </w:txbxContent>
                       </wps:txbx>
@@ -13170,27 +12775,7 @@
                 <w:szCs w:val="20"/>
                 <w:highlight w:val="cyan"/>
               </w:rPr>
-              <w:t xml:space="preserve">{{ </w:t>
-            </w:r>
-            <w:proofErr w:type="spellStart"/>
-            <w:r>
-              <w:rPr>
-                <w:rFonts w:cs="Arial"/>
-                <w:sz w:val="20"/>
-                <w:szCs w:val="20"/>
-                <w:highlight w:val="cyan"/>
-              </w:rPr>
-              <w:t>fechaCalibracion</w:t>
-            </w:r>
-            <w:proofErr w:type="spellEnd"/>
-            <w:r>
-              <w:rPr>
-                <w:rFonts w:cs="Arial"/>
-                <w:sz w:val="20"/>
-                <w:szCs w:val="20"/>
-                <w:highlight w:val="cyan"/>
-              </w:rPr>
-              <w:t xml:space="preserve"> | default("N/A") }}</w:t>
+              <w:t>{{ fechaCalibracion | default("N/A") }}</w:t>
             </w:r>
           </w:p>
         </w:tc>
@@ -13362,23 +12947,7 @@
                 <w:rFonts w:cs="Arial"/>
                 <w:highlight w:val="red"/>
               </w:rPr>
-              <w:t xml:space="preserve">{{ </w:t>
-            </w:r>
-            <w:proofErr w:type="spellStart"/>
-            <w:r>
-              <w:rPr>
-                <w:rFonts w:cs="Arial"/>
-                <w:highlight w:val="red"/>
-              </w:rPr>
-              <w:t>valTensionPrueba</w:t>
-            </w:r>
-            <w:proofErr w:type="spellEnd"/>
-            <w:r>
-              <w:rPr>
-                <w:rFonts w:cs="Arial"/>
-                <w:highlight w:val="red"/>
-              </w:rPr>
-              <w:t xml:space="preserve"> </w:t>
+              <w:t xml:space="preserve">{{ valTensionPrueba </w:t>
             </w:r>
             <w:r>
               <w:rPr>
@@ -13571,23 +13140,7 @@
                 <w:rFonts w:cs="Arial"/>
                 <w:highlight w:val="cyan"/>
               </w:rPr>
-              <w:t xml:space="preserve">{{ </w:t>
-            </w:r>
-            <w:proofErr w:type="spellStart"/>
-            <w:r>
-              <w:rPr>
-                <w:rFonts w:cs="Arial"/>
-                <w:highlight w:val="cyan"/>
-              </w:rPr>
-              <w:t>caracteristicasCable</w:t>
-            </w:r>
-            <w:proofErr w:type="spellEnd"/>
-            <w:r>
-              <w:rPr>
-                <w:rFonts w:cs="Arial"/>
-                <w:highlight w:val="cyan"/>
-              </w:rPr>
-              <w:t xml:space="preserve"> </w:t>
+              <w:t xml:space="preserve">{{ caracteristicasCable </w:t>
             </w:r>
             <w:r>
               <w:rPr>
@@ -13899,25 +13452,7 @@
                 <w:highlight w:val="red"/>
                 <w:lang w:val="es-ES"/>
               </w:rPr>
-              <w:t xml:space="preserve">{{ </w:t>
-            </w:r>
-            <w:proofErr w:type="spellStart"/>
-            <w:r>
-              <w:rPr>
-                <w:rFonts w:cs="Arial"/>
-                <w:highlight w:val="red"/>
-                <w:lang w:val="es-ES"/>
-              </w:rPr>
-              <w:t>tipoTramos</w:t>
-            </w:r>
-            <w:proofErr w:type="spellEnd"/>
-            <w:r>
-              <w:rPr>
-                <w:rFonts w:cs="Arial"/>
-                <w:highlight w:val="red"/>
-                <w:lang w:val="es-ES"/>
-              </w:rPr>
-              <w:t xml:space="preserve"> | default("N/A") }}</w:t>
+              <w:t>{{ tipoTramos | default("N/A") }}</w:t>
             </w:r>
           </w:p>
         </w:tc>
@@ -14016,23 +13551,7 @@
                 <w:rFonts w:cs="Arial"/>
                 <w:highlight w:val="red"/>
               </w:rPr>
-              <w:t xml:space="preserve">{{ </w:t>
-            </w:r>
-            <w:proofErr w:type="spellStart"/>
-            <w:r>
-              <w:rPr>
-                <w:rFonts w:cs="Arial"/>
-                <w:highlight w:val="red"/>
-              </w:rPr>
-              <w:t>tensionPrueba</w:t>
-            </w:r>
-            <w:proofErr w:type="spellEnd"/>
-            <w:r>
-              <w:rPr>
-                <w:rFonts w:cs="Arial"/>
-                <w:highlight w:val="red"/>
-              </w:rPr>
-              <w:t xml:space="preserve"> </w:t>
+              <w:t xml:space="preserve">{{ tensionPrueba </w:t>
             </w:r>
             <w:r>
               <w:rPr>
@@ -14189,7 +13708,27 @@
                 <w:sz w:val="20"/>
                 <w:szCs w:val="20"/>
               </w:rPr>
-              <w:t xml:space="preserve">Corriente tramo monofásico  </w:t>
+              <w:t xml:space="preserve">Corriente tramo </w:t>
+            </w:r>
+            <w:r>
+              <w:rPr>
+                <w:rFonts w:cs="Arial"/>
+                <w:b/>
+                <w:spacing w:val="-3"/>
+                <w:sz w:val="20"/>
+                <w:szCs w:val="20"/>
+              </w:rPr>
+              <w:t>tri</w:t>
+            </w:r>
+            <w:r>
+              <w:rPr>
+                <w:rFonts w:cs="Arial"/>
+                <w:b/>
+                <w:spacing w:val="-3"/>
+                <w:sz w:val="20"/>
+                <w:szCs w:val="20"/>
+              </w:rPr>
+              <w:t xml:space="preserve">fásico  </w:t>
             </w:r>
           </w:p>
         </w:tc>
@@ -14265,19 +13804,8 @@
                 <w:szCs w:val="20"/>
                 <w:lang w:val="es-MX"/>
               </w:rPr>
-              <w:t xml:space="preserve"> </w:t>
-            </w:r>
-            <w:proofErr w:type="spellStart"/>
-            <w:r>
-              <w:rPr>
-                <w:rFonts w:cs="Arial"/>
-                <w:sz w:val="20"/>
-                <w:szCs w:val="20"/>
-                <w:lang w:val="es-MX"/>
-              </w:rPr>
-              <w:t>μArms</w:t>
-            </w:r>
-            <w:proofErr w:type="spellEnd"/>
+              <w:t xml:space="preserve"> μArms</w:t>
+            </w:r>
           </w:p>
         </w:tc>
         <w:tc>
@@ -14433,7 +13961,7 @@
                                 <w:noProof/>
                               </w:rPr>
                             </w:pPr>
-                            <w:bookmarkStart w:id="134" w:name="_Toc204250851"/>
+                            <w:bookmarkStart w:id="128" w:name="_Toc204250851"/>
                             <w:r>
                               <w:rPr>
                                 <w:i/>
@@ -14545,7 +14073,7 @@
                               </w:rPr>
                               <w:t>) }} – Fase C</w:t>
                             </w:r>
-                            <w:bookmarkEnd w:id="134"/>
+                            <w:bookmarkEnd w:id="128"/>
                           </w:p>
                         </w:txbxContent>
                       </wps:txbx>
@@ -14972,27 +14500,7 @@
                 <w:szCs w:val="20"/>
                 <w:highlight w:val="cyan"/>
               </w:rPr>
-              <w:t xml:space="preserve">{{ </w:t>
-            </w:r>
-            <w:proofErr w:type="spellStart"/>
-            <w:r>
-              <w:rPr>
-                <w:rFonts w:cs="Arial"/>
-                <w:sz w:val="20"/>
-                <w:szCs w:val="20"/>
-                <w:highlight w:val="cyan"/>
-              </w:rPr>
-              <w:t>fechaCalibracion</w:t>
-            </w:r>
-            <w:proofErr w:type="spellEnd"/>
-            <w:r>
-              <w:rPr>
-                <w:rFonts w:cs="Arial"/>
-                <w:sz w:val="20"/>
-                <w:szCs w:val="20"/>
-                <w:highlight w:val="cyan"/>
-              </w:rPr>
-              <w:t xml:space="preserve"> | default("N/A") }}</w:t>
+              <w:t>{{ fechaCalibracion | default("N/A") }}</w:t>
             </w:r>
           </w:p>
         </w:tc>
@@ -15164,23 +14672,7 @@
                 <w:rFonts w:cs="Arial"/>
                 <w:highlight w:val="red"/>
               </w:rPr>
-              <w:t xml:space="preserve">{{ </w:t>
-            </w:r>
-            <w:proofErr w:type="spellStart"/>
-            <w:r>
-              <w:rPr>
-                <w:rFonts w:cs="Arial"/>
-                <w:highlight w:val="red"/>
-              </w:rPr>
-              <w:t>valTensionPrueba</w:t>
-            </w:r>
-            <w:proofErr w:type="spellEnd"/>
-            <w:r>
-              <w:rPr>
-                <w:rFonts w:cs="Arial"/>
-                <w:highlight w:val="red"/>
-              </w:rPr>
-              <w:t xml:space="preserve"> </w:t>
+              <w:t xml:space="preserve">{{ valTensionPrueba </w:t>
             </w:r>
             <w:r>
               <w:rPr>
@@ -15373,23 +14865,7 @@
                 <w:rFonts w:cs="Arial"/>
                 <w:highlight w:val="cyan"/>
               </w:rPr>
-              <w:t xml:space="preserve">{{ </w:t>
-            </w:r>
-            <w:proofErr w:type="spellStart"/>
-            <w:r>
-              <w:rPr>
-                <w:rFonts w:cs="Arial"/>
-                <w:highlight w:val="cyan"/>
-              </w:rPr>
-              <w:t>caracteristicasCable</w:t>
-            </w:r>
-            <w:proofErr w:type="spellEnd"/>
-            <w:r>
-              <w:rPr>
-                <w:rFonts w:cs="Arial"/>
-                <w:highlight w:val="cyan"/>
-              </w:rPr>
-              <w:t xml:space="preserve"> </w:t>
+              <w:t xml:space="preserve">{{ caracteristicasCable </w:t>
             </w:r>
             <w:r>
               <w:rPr>
@@ -15701,25 +15177,7 @@
                 <w:highlight w:val="red"/>
                 <w:lang w:val="es-ES"/>
               </w:rPr>
-              <w:t xml:space="preserve">{{ </w:t>
-            </w:r>
-            <w:proofErr w:type="spellStart"/>
-            <w:r>
-              <w:rPr>
-                <w:rFonts w:cs="Arial"/>
-                <w:highlight w:val="red"/>
-                <w:lang w:val="es-ES"/>
-              </w:rPr>
-              <w:t>tipoTramos</w:t>
-            </w:r>
-            <w:proofErr w:type="spellEnd"/>
-            <w:r>
-              <w:rPr>
-                <w:rFonts w:cs="Arial"/>
-                <w:highlight w:val="red"/>
-                <w:lang w:val="es-ES"/>
-              </w:rPr>
-              <w:t xml:space="preserve"> | default("N/A") }}</w:t>
+              <w:t>{{ tipoTramos | default("N/A") }}</w:t>
             </w:r>
           </w:p>
         </w:tc>
@@ -15818,23 +15276,7 @@
                 <w:rFonts w:cs="Arial"/>
                 <w:highlight w:val="red"/>
               </w:rPr>
-              <w:t xml:space="preserve">{{ </w:t>
-            </w:r>
-            <w:proofErr w:type="spellStart"/>
-            <w:r>
-              <w:rPr>
-                <w:rFonts w:cs="Arial"/>
-                <w:highlight w:val="red"/>
-              </w:rPr>
-              <w:t>tensionPrueba</w:t>
-            </w:r>
-            <w:proofErr w:type="spellEnd"/>
-            <w:r>
-              <w:rPr>
-                <w:rFonts w:cs="Arial"/>
-                <w:highlight w:val="red"/>
-              </w:rPr>
-              <w:t xml:space="preserve"> </w:t>
+              <w:t xml:space="preserve">{{ tensionPrueba </w:t>
             </w:r>
             <w:r>
               <w:rPr>
@@ -15991,7 +15433,27 @@
                 <w:sz w:val="20"/>
                 <w:szCs w:val="20"/>
               </w:rPr>
-              <w:t xml:space="preserve">Corriente tramo monofásico  </w:t>
+              <w:t xml:space="preserve">Corriente tramo </w:t>
+            </w:r>
+            <w:r>
+              <w:rPr>
+                <w:rFonts w:cs="Arial"/>
+                <w:b/>
+                <w:spacing w:val="-3"/>
+                <w:sz w:val="20"/>
+                <w:szCs w:val="20"/>
+              </w:rPr>
+              <w:t>tri</w:t>
+            </w:r>
+            <w:r>
+              <w:rPr>
+                <w:rFonts w:cs="Arial"/>
+                <w:b/>
+                <w:spacing w:val="-3"/>
+                <w:sz w:val="20"/>
+                <w:szCs w:val="20"/>
+              </w:rPr>
+              <w:t xml:space="preserve">fásico  </w:t>
             </w:r>
           </w:p>
         </w:tc>
@@ -16067,19 +15529,8 @@
                 <w:szCs w:val="20"/>
                 <w:lang w:val="es-MX"/>
               </w:rPr>
-              <w:t xml:space="preserve"> </w:t>
-            </w:r>
-            <w:proofErr w:type="spellStart"/>
-            <w:r>
-              <w:rPr>
-                <w:rFonts w:cs="Arial"/>
-                <w:sz w:val="20"/>
-                <w:szCs w:val="20"/>
-                <w:lang w:val="es-MX"/>
-              </w:rPr>
-              <w:t>μArms</w:t>
-            </w:r>
-            <w:proofErr w:type="spellEnd"/>
+              <w:t xml:space="preserve"> μArms</w:t>
+            </w:r>
           </w:p>
         </w:tc>
         <w:tc>
@@ -16229,7 +15680,7 @@
                                 <w:noProof/>
                               </w:rPr>
                             </w:pPr>
-                            <w:bookmarkStart w:id="136" w:name="_Toc204250852"/>
+                            <w:bookmarkStart w:id="129" w:name="_Toc204250852"/>
                             <w:r>
                               <w:rPr>
                                 <w:i/>
@@ -16341,7 +15792,7 @@
                               </w:rPr>
                               <w:t>) }} – Fase A</w:t>
                             </w:r>
-                            <w:bookmarkEnd w:id="136"/>
+                            <w:bookmarkEnd w:id="129"/>
                           </w:p>
                         </w:txbxContent>
                       </wps:txbx>
@@ -16781,27 +16232,7 @@
                 <w:szCs w:val="20"/>
                 <w:highlight w:val="cyan"/>
               </w:rPr>
-              <w:t xml:space="preserve">{{ </w:t>
-            </w:r>
-            <w:proofErr w:type="spellStart"/>
-            <w:r>
-              <w:rPr>
-                <w:rFonts w:cs="Arial"/>
-                <w:sz w:val="20"/>
-                <w:szCs w:val="20"/>
-                <w:highlight w:val="cyan"/>
-              </w:rPr>
-              <w:t>fechaCalibracion</w:t>
-            </w:r>
-            <w:proofErr w:type="spellEnd"/>
-            <w:r>
-              <w:rPr>
-                <w:rFonts w:cs="Arial"/>
-                <w:sz w:val="20"/>
-                <w:szCs w:val="20"/>
-                <w:highlight w:val="cyan"/>
-              </w:rPr>
-              <w:t xml:space="preserve"> | default("N/A") }}</w:t>
+              <w:t>{{ fechaCalibracion | default("N/A") }}</w:t>
             </w:r>
           </w:p>
         </w:tc>
@@ -16973,23 +16404,7 @@
                 <w:rFonts w:cs="Arial"/>
                 <w:highlight w:val="red"/>
               </w:rPr>
-              <w:t xml:space="preserve">{{ </w:t>
-            </w:r>
-            <w:proofErr w:type="spellStart"/>
-            <w:r>
-              <w:rPr>
-                <w:rFonts w:cs="Arial"/>
-                <w:highlight w:val="red"/>
-              </w:rPr>
-              <w:t>valTensionPrueba</w:t>
-            </w:r>
-            <w:proofErr w:type="spellEnd"/>
-            <w:r>
-              <w:rPr>
-                <w:rFonts w:cs="Arial"/>
-                <w:highlight w:val="red"/>
-              </w:rPr>
-              <w:t xml:space="preserve"> </w:t>
+              <w:t xml:space="preserve">{{ valTensionPrueba </w:t>
             </w:r>
             <w:r>
               <w:rPr>
@@ -17182,23 +16597,7 @@
                 <w:rFonts w:cs="Arial"/>
                 <w:highlight w:val="cyan"/>
               </w:rPr>
-              <w:t xml:space="preserve">{{ </w:t>
-            </w:r>
-            <w:proofErr w:type="spellStart"/>
-            <w:r>
-              <w:rPr>
-                <w:rFonts w:cs="Arial"/>
-                <w:highlight w:val="cyan"/>
-              </w:rPr>
-              <w:t>caracteristicasCable</w:t>
-            </w:r>
-            <w:proofErr w:type="spellEnd"/>
-            <w:r>
-              <w:rPr>
-                <w:rFonts w:cs="Arial"/>
-                <w:highlight w:val="cyan"/>
-              </w:rPr>
-              <w:t xml:space="preserve"> </w:t>
+              <w:t xml:space="preserve">{{ caracteristicasCable </w:t>
             </w:r>
             <w:r>
               <w:rPr>
@@ -17510,25 +16909,7 @@
                 <w:highlight w:val="red"/>
                 <w:lang w:val="es-ES"/>
               </w:rPr>
-              <w:t xml:space="preserve">{{ </w:t>
-            </w:r>
-            <w:proofErr w:type="spellStart"/>
-            <w:r>
-              <w:rPr>
-                <w:rFonts w:cs="Arial"/>
-                <w:highlight w:val="red"/>
-                <w:lang w:val="es-ES"/>
-              </w:rPr>
-              <w:t>tipoTramos</w:t>
-            </w:r>
-            <w:proofErr w:type="spellEnd"/>
-            <w:r>
-              <w:rPr>
-                <w:rFonts w:cs="Arial"/>
-                <w:highlight w:val="red"/>
-                <w:lang w:val="es-ES"/>
-              </w:rPr>
-              <w:t xml:space="preserve"> | default("N/A") }}</w:t>
+              <w:t>{{ tipoTramos | default("N/A") }}</w:t>
             </w:r>
           </w:p>
         </w:tc>
@@ -17627,23 +17008,7 @@
                 <w:rFonts w:cs="Arial"/>
                 <w:highlight w:val="red"/>
               </w:rPr>
-              <w:t xml:space="preserve">{{ </w:t>
-            </w:r>
-            <w:proofErr w:type="spellStart"/>
-            <w:r>
-              <w:rPr>
-                <w:rFonts w:cs="Arial"/>
-                <w:highlight w:val="red"/>
-              </w:rPr>
-              <w:t>tensionPrueba</w:t>
-            </w:r>
-            <w:proofErr w:type="spellEnd"/>
-            <w:r>
-              <w:rPr>
-                <w:rFonts w:cs="Arial"/>
-                <w:highlight w:val="red"/>
-              </w:rPr>
-              <w:t xml:space="preserve"> </w:t>
+              <w:t xml:space="preserve">{{ tensionPrueba </w:t>
             </w:r>
             <w:r>
               <w:rPr>
@@ -17800,7 +17165,27 @@
                 <w:sz w:val="20"/>
                 <w:szCs w:val="20"/>
               </w:rPr>
-              <w:t xml:space="preserve">Corriente tramo monofásico  </w:t>
+              <w:t xml:space="preserve">Corriente tramo </w:t>
+            </w:r>
+            <w:r>
+              <w:rPr>
+                <w:rFonts w:cs="Arial"/>
+                <w:b/>
+                <w:spacing w:val="-3"/>
+                <w:sz w:val="20"/>
+                <w:szCs w:val="20"/>
+              </w:rPr>
+              <w:t>tri</w:t>
+            </w:r>
+            <w:r>
+              <w:rPr>
+                <w:rFonts w:cs="Arial"/>
+                <w:b/>
+                <w:spacing w:val="-3"/>
+                <w:sz w:val="20"/>
+                <w:szCs w:val="20"/>
+              </w:rPr>
+              <w:t xml:space="preserve">fásico  </w:t>
             </w:r>
           </w:p>
         </w:tc>
@@ -17885,19 +17270,8 @@
                 <w:szCs w:val="20"/>
                 <w:lang w:val="es-MX"/>
               </w:rPr>
-              <w:t xml:space="preserve"> </w:t>
-            </w:r>
-            <w:proofErr w:type="spellStart"/>
-            <w:r>
-              <w:rPr>
-                <w:rFonts w:cs="Arial"/>
-                <w:sz w:val="20"/>
-                <w:szCs w:val="20"/>
-                <w:lang w:val="es-MX"/>
-              </w:rPr>
-              <w:t>μArms</w:t>
-            </w:r>
-            <w:proofErr w:type="spellEnd"/>
+              <w:t xml:space="preserve"> μArms</w:t>
+            </w:r>
           </w:p>
         </w:tc>
         <w:tc>
@@ -18047,7 +17421,7 @@
                                 <w:noProof/>
                               </w:rPr>
                             </w:pPr>
-                            <w:bookmarkStart w:id="138" w:name="_Toc204250853"/>
+                            <w:bookmarkStart w:id="130" w:name="_Toc204250853"/>
                             <w:r>
                               <w:rPr>
                                 <w:i/>
@@ -18152,7 +17526,7 @@
                               </w:rPr>
                               <w:t>) }} – Fase B</w:t>
                             </w:r>
-                            <w:bookmarkEnd w:id="138"/>
+                            <w:bookmarkEnd w:id="130"/>
                           </w:p>
                         </w:txbxContent>
                       </wps:txbx>
@@ -18592,27 +17966,7 @@
                 <w:szCs w:val="20"/>
                 <w:highlight w:val="cyan"/>
               </w:rPr>
-              <w:t xml:space="preserve">{{ </w:t>
-            </w:r>
-            <w:proofErr w:type="spellStart"/>
-            <w:r>
-              <w:rPr>
-                <w:rFonts w:cs="Arial"/>
-                <w:sz w:val="20"/>
-                <w:szCs w:val="20"/>
-                <w:highlight w:val="cyan"/>
-              </w:rPr>
-              <w:t>fechaCalibracion</w:t>
-            </w:r>
-            <w:proofErr w:type="spellEnd"/>
-            <w:r>
-              <w:rPr>
-                <w:rFonts w:cs="Arial"/>
-                <w:sz w:val="20"/>
-                <w:szCs w:val="20"/>
-                <w:highlight w:val="cyan"/>
-              </w:rPr>
-              <w:t xml:space="preserve"> | default("N/A") }}</w:t>
+              <w:t>{{ fechaCalibracion | default("N/A") }}</w:t>
             </w:r>
           </w:p>
         </w:tc>
@@ -18784,23 +18138,7 @@
                 <w:rFonts w:cs="Arial"/>
                 <w:highlight w:val="red"/>
               </w:rPr>
-              <w:t xml:space="preserve">{{ </w:t>
-            </w:r>
-            <w:proofErr w:type="spellStart"/>
-            <w:r>
-              <w:rPr>
-                <w:rFonts w:cs="Arial"/>
-                <w:highlight w:val="red"/>
-              </w:rPr>
-              <w:t>valTensionPrueba</w:t>
-            </w:r>
-            <w:proofErr w:type="spellEnd"/>
-            <w:r>
-              <w:rPr>
-                <w:rFonts w:cs="Arial"/>
-                <w:highlight w:val="red"/>
-              </w:rPr>
-              <w:t xml:space="preserve"> </w:t>
+              <w:t xml:space="preserve">{{ valTensionPrueba </w:t>
             </w:r>
             <w:r>
               <w:rPr>
@@ -18993,23 +18331,7 @@
                 <w:rFonts w:cs="Arial"/>
                 <w:highlight w:val="cyan"/>
               </w:rPr>
-              <w:t xml:space="preserve">{{ </w:t>
-            </w:r>
-            <w:proofErr w:type="spellStart"/>
-            <w:r>
-              <w:rPr>
-                <w:rFonts w:cs="Arial"/>
-                <w:highlight w:val="cyan"/>
-              </w:rPr>
-              <w:t>caracteristicasCable</w:t>
-            </w:r>
-            <w:proofErr w:type="spellEnd"/>
-            <w:r>
-              <w:rPr>
-                <w:rFonts w:cs="Arial"/>
-                <w:highlight w:val="cyan"/>
-              </w:rPr>
-              <w:t xml:space="preserve"> </w:t>
+              <w:t xml:space="preserve">{{ caracteristicasCable </w:t>
             </w:r>
             <w:r>
               <w:rPr>
@@ -19321,25 +18643,7 @@
                 <w:highlight w:val="red"/>
                 <w:lang w:val="es-ES"/>
               </w:rPr>
-              <w:t xml:space="preserve">{{ </w:t>
-            </w:r>
-            <w:proofErr w:type="spellStart"/>
-            <w:r>
-              <w:rPr>
-                <w:rFonts w:cs="Arial"/>
-                <w:highlight w:val="red"/>
-                <w:lang w:val="es-ES"/>
-              </w:rPr>
-              <w:t>tipoTramos</w:t>
-            </w:r>
-            <w:proofErr w:type="spellEnd"/>
-            <w:r>
-              <w:rPr>
-                <w:rFonts w:cs="Arial"/>
-                <w:highlight w:val="red"/>
-                <w:lang w:val="es-ES"/>
-              </w:rPr>
-              <w:t xml:space="preserve"> | default("N/A") }}</w:t>
+              <w:t>{{ tipoTramos | default("N/A") }}</w:t>
             </w:r>
           </w:p>
         </w:tc>
@@ -19438,23 +18742,7 @@
                 <w:rFonts w:cs="Arial"/>
                 <w:highlight w:val="red"/>
               </w:rPr>
-              <w:t xml:space="preserve">{{ </w:t>
-            </w:r>
-            <w:proofErr w:type="spellStart"/>
-            <w:r>
-              <w:rPr>
-                <w:rFonts w:cs="Arial"/>
-                <w:highlight w:val="red"/>
-              </w:rPr>
-              <w:t>tensionPrueba</w:t>
-            </w:r>
-            <w:proofErr w:type="spellEnd"/>
-            <w:r>
-              <w:rPr>
-                <w:rFonts w:cs="Arial"/>
-                <w:highlight w:val="red"/>
-              </w:rPr>
-              <w:t xml:space="preserve"> </w:t>
+              <w:t xml:space="preserve">{{ tensionPrueba </w:t>
             </w:r>
             <w:r>
               <w:rPr>
@@ -19611,7 +18899,27 @@
                 <w:sz w:val="20"/>
                 <w:szCs w:val="20"/>
               </w:rPr>
-              <w:t xml:space="preserve">Corriente tramo monofásico  </w:t>
+              <w:t xml:space="preserve">Corriente tramo </w:t>
+            </w:r>
+            <w:r>
+              <w:rPr>
+                <w:rFonts w:cs="Arial"/>
+                <w:b/>
+                <w:spacing w:val="-3"/>
+                <w:sz w:val="20"/>
+                <w:szCs w:val="20"/>
+              </w:rPr>
+              <w:t>tri</w:t>
+            </w:r>
+            <w:r>
+              <w:rPr>
+                <w:rFonts w:cs="Arial"/>
+                <w:b/>
+                <w:spacing w:val="-3"/>
+                <w:sz w:val="20"/>
+                <w:szCs w:val="20"/>
+              </w:rPr>
+              <w:t xml:space="preserve">fásico  </w:t>
             </w:r>
           </w:p>
         </w:tc>
@@ -19687,19 +18995,8 @@
                 <w:szCs w:val="20"/>
                 <w:lang w:val="es-MX"/>
               </w:rPr>
-              <w:t xml:space="preserve"> </w:t>
-            </w:r>
-            <w:proofErr w:type="spellStart"/>
-            <w:r>
-              <w:rPr>
-                <w:rFonts w:cs="Arial"/>
-                <w:sz w:val="20"/>
-                <w:szCs w:val="20"/>
-                <w:lang w:val="es-MX"/>
-              </w:rPr>
-              <w:t>μArms</w:t>
-            </w:r>
-            <w:proofErr w:type="spellEnd"/>
+              <w:t xml:space="preserve"> μArms</w:t>
+            </w:r>
           </w:p>
         </w:tc>
         <w:tc>
@@ -19849,7 +19146,7 @@
                                 <w:noProof/>
                               </w:rPr>
                             </w:pPr>
-                            <w:bookmarkStart w:id="140" w:name="_Toc204250854"/>
+                            <w:bookmarkStart w:id="131" w:name="_Toc204250854"/>
                             <w:r>
                               <w:rPr>
                                 <w:i/>
@@ -19961,7 +19258,7 @@
                               </w:rPr>
                               <w:t>) }} – Fase C</w:t>
                             </w:r>
-                            <w:bookmarkEnd w:id="140"/>
+                            <w:bookmarkEnd w:id="131"/>
                           </w:p>
                         </w:txbxContent>
                       </wps:txbx>
@@ -20381,27 +19678,7 @@
                 <w:szCs w:val="20"/>
                 <w:highlight w:val="cyan"/>
               </w:rPr>
-              <w:t xml:space="preserve">{{ </w:t>
-            </w:r>
-            <w:proofErr w:type="spellStart"/>
-            <w:r>
-              <w:rPr>
-                <w:rFonts w:cs="Arial"/>
-                <w:sz w:val="20"/>
-                <w:szCs w:val="20"/>
-                <w:highlight w:val="cyan"/>
-              </w:rPr>
-              <w:t>fechaCalibracion</w:t>
-            </w:r>
-            <w:proofErr w:type="spellEnd"/>
-            <w:r>
-              <w:rPr>
-                <w:rFonts w:cs="Arial"/>
-                <w:sz w:val="20"/>
-                <w:szCs w:val="20"/>
-                <w:highlight w:val="cyan"/>
-              </w:rPr>
-              <w:t xml:space="preserve"> | default("N/A") }}</w:t>
+              <w:t>{{ fechaCalibracion | default("N/A") }}</w:t>
             </w:r>
           </w:p>
         </w:tc>
@@ -20573,23 +19850,7 @@
                 <w:rFonts w:cs="Arial"/>
                 <w:highlight w:val="red"/>
               </w:rPr>
-              <w:t xml:space="preserve">{{ </w:t>
-            </w:r>
-            <w:proofErr w:type="spellStart"/>
-            <w:r>
-              <w:rPr>
-                <w:rFonts w:cs="Arial"/>
-                <w:highlight w:val="red"/>
-              </w:rPr>
-              <w:t>valTensionPrueba</w:t>
-            </w:r>
-            <w:proofErr w:type="spellEnd"/>
-            <w:r>
-              <w:rPr>
-                <w:rFonts w:cs="Arial"/>
-                <w:highlight w:val="red"/>
-              </w:rPr>
-              <w:t xml:space="preserve"> </w:t>
+              <w:t xml:space="preserve">{{ valTensionPrueba </w:t>
             </w:r>
             <w:r>
               <w:rPr>
@@ -20782,23 +20043,7 @@
                 <w:rFonts w:cs="Arial"/>
                 <w:highlight w:val="cyan"/>
               </w:rPr>
-              <w:t xml:space="preserve">{{ </w:t>
-            </w:r>
-            <w:proofErr w:type="spellStart"/>
-            <w:r>
-              <w:rPr>
-                <w:rFonts w:cs="Arial"/>
-                <w:highlight w:val="cyan"/>
-              </w:rPr>
-              <w:t>caracteristicasCable</w:t>
-            </w:r>
-            <w:proofErr w:type="spellEnd"/>
-            <w:r>
-              <w:rPr>
-                <w:rFonts w:cs="Arial"/>
-                <w:highlight w:val="cyan"/>
-              </w:rPr>
-              <w:t xml:space="preserve"> </w:t>
+              <w:t xml:space="preserve">{{ caracteristicasCable </w:t>
             </w:r>
             <w:r>
               <w:rPr>
@@ -21110,25 +20355,7 @@
                 <w:highlight w:val="red"/>
                 <w:lang w:val="es-ES"/>
               </w:rPr>
-              <w:t xml:space="preserve">{{ </w:t>
-            </w:r>
-            <w:proofErr w:type="spellStart"/>
-            <w:r>
-              <w:rPr>
-                <w:rFonts w:cs="Arial"/>
-                <w:highlight w:val="red"/>
-                <w:lang w:val="es-ES"/>
-              </w:rPr>
-              <w:t>tipoTramos</w:t>
-            </w:r>
-            <w:proofErr w:type="spellEnd"/>
-            <w:r>
-              <w:rPr>
-                <w:rFonts w:cs="Arial"/>
-                <w:highlight w:val="red"/>
-                <w:lang w:val="es-ES"/>
-              </w:rPr>
-              <w:t xml:space="preserve"> | default("N/A") }}</w:t>
+              <w:t>{{ tipoTramos | default("N/A") }}</w:t>
             </w:r>
           </w:p>
         </w:tc>
@@ -21227,23 +20454,7 @@
                 <w:rFonts w:cs="Arial"/>
                 <w:highlight w:val="red"/>
               </w:rPr>
-              <w:t xml:space="preserve">{{ </w:t>
-            </w:r>
-            <w:proofErr w:type="spellStart"/>
-            <w:r>
-              <w:rPr>
-                <w:rFonts w:cs="Arial"/>
-                <w:highlight w:val="red"/>
-              </w:rPr>
-              <w:t>tensionPrueba</w:t>
-            </w:r>
-            <w:proofErr w:type="spellEnd"/>
-            <w:r>
-              <w:rPr>
-                <w:rFonts w:cs="Arial"/>
-                <w:highlight w:val="red"/>
-              </w:rPr>
-              <w:t xml:space="preserve"> </w:t>
+              <w:t xml:space="preserve">{{ tensionPrueba </w:t>
             </w:r>
             <w:r>
               <w:rPr>
@@ -21400,7 +20611,27 @@
                 <w:sz w:val="20"/>
                 <w:szCs w:val="20"/>
               </w:rPr>
-              <w:t xml:space="preserve">Corriente tramo monofásico  </w:t>
+              <w:t xml:space="preserve">Corriente tramo </w:t>
+            </w:r>
+            <w:r>
+              <w:rPr>
+                <w:rFonts w:cs="Arial"/>
+                <w:b/>
+                <w:spacing w:val="-3"/>
+                <w:sz w:val="20"/>
+                <w:szCs w:val="20"/>
+              </w:rPr>
+              <w:t>tri</w:t>
+            </w:r>
+            <w:r>
+              <w:rPr>
+                <w:rFonts w:cs="Arial"/>
+                <w:b/>
+                <w:spacing w:val="-3"/>
+                <w:sz w:val="20"/>
+                <w:szCs w:val="20"/>
+              </w:rPr>
+              <w:t xml:space="preserve">fásico  </w:t>
             </w:r>
           </w:p>
         </w:tc>
@@ -21476,19 +20707,8 @@
                 <w:szCs w:val="20"/>
                 <w:lang w:val="es-MX"/>
               </w:rPr>
-              <w:t xml:space="preserve"> </w:t>
-            </w:r>
-            <w:proofErr w:type="spellStart"/>
-            <w:r>
-              <w:rPr>
-                <w:rFonts w:cs="Arial"/>
-                <w:sz w:val="20"/>
-                <w:szCs w:val="20"/>
-                <w:lang w:val="es-MX"/>
-              </w:rPr>
-              <w:t>μArms</w:t>
-            </w:r>
-            <w:proofErr w:type="spellEnd"/>
+              <w:t xml:space="preserve"> μArms</w:t>
+            </w:r>
           </w:p>
         </w:tc>
         <w:tc>
@@ -21640,7 +20860,7 @@
                                 <w:noProof/>
                               </w:rPr>
                             </w:pPr>
-                            <w:bookmarkStart w:id="142" w:name="_Toc204250855"/>
+                            <w:bookmarkStart w:id="132" w:name="_Toc204250855"/>
                             <w:r>
                               <w:rPr>
                                 <w:i/>
@@ -21752,7 +20972,7 @@
                               </w:rPr>
                               <w:t>) }} – Fase A</w:t>
                             </w:r>
-                            <w:bookmarkEnd w:id="142"/>
+                            <w:bookmarkEnd w:id="132"/>
                           </w:p>
                         </w:txbxContent>
                       </wps:txbx>
@@ -22201,27 +21421,7 @@
                 <w:szCs w:val="20"/>
                 <w:highlight w:val="cyan"/>
               </w:rPr>
-              <w:t xml:space="preserve">{{ </w:t>
-            </w:r>
-            <w:proofErr w:type="spellStart"/>
-            <w:r>
-              <w:rPr>
-                <w:rFonts w:cs="Arial"/>
-                <w:sz w:val="20"/>
-                <w:szCs w:val="20"/>
-                <w:highlight w:val="cyan"/>
-              </w:rPr>
-              <w:t>fechaCalibracion</w:t>
-            </w:r>
-            <w:proofErr w:type="spellEnd"/>
-            <w:r>
-              <w:rPr>
-                <w:rFonts w:cs="Arial"/>
-                <w:sz w:val="20"/>
-                <w:szCs w:val="20"/>
-                <w:highlight w:val="cyan"/>
-              </w:rPr>
-              <w:t xml:space="preserve"> | default("N/A") }}</w:t>
+              <w:t>{{ fechaCalibracion | default("N/A") }}</w:t>
             </w:r>
           </w:p>
         </w:tc>
@@ -22393,23 +21593,7 @@
                 <w:rFonts w:cs="Arial"/>
                 <w:highlight w:val="red"/>
               </w:rPr>
-              <w:t xml:space="preserve">{{ </w:t>
-            </w:r>
-            <w:proofErr w:type="spellStart"/>
-            <w:r>
-              <w:rPr>
-                <w:rFonts w:cs="Arial"/>
-                <w:highlight w:val="red"/>
-              </w:rPr>
-              <w:t>valTensionPrueba</w:t>
-            </w:r>
-            <w:proofErr w:type="spellEnd"/>
-            <w:r>
-              <w:rPr>
-                <w:rFonts w:cs="Arial"/>
-                <w:highlight w:val="red"/>
-              </w:rPr>
-              <w:t xml:space="preserve"> </w:t>
+              <w:t xml:space="preserve">{{ valTensionPrueba </w:t>
             </w:r>
             <w:r>
               <w:rPr>
@@ -22602,23 +21786,7 @@
                 <w:rFonts w:cs="Arial"/>
                 <w:highlight w:val="cyan"/>
               </w:rPr>
-              <w:t xml:space="preserve">{{ </w:t>
-            </w:r>
-            <w:proofErr w:type="spellStart"/>
-            <w:r>
-              <w:rPr>
-                <w:rFonts w:cs="Arial"/>
-                <w:highlight w:val="cyan"/>
-              </w:rPr>
-              <w:t>caracteristicasCable</w:t>
-            </w:r>
-            <w:proofErr w:type="spellEnd"/>
-            <w:r>
-              <w:rPr>
-                <w:rFonts w:cs="Arial"/>
-                <w:highlight w:val="cyan"/>
-              </w:rPr>
-              <w:t xml:space="preserve"> </w:t>
+              <w:t xml:space="preserve">{{ caracteristicasCable </w:t>
             </w:r>
             <w:r>
               <w:rPr>
@@ -22930,25 +22098,7 @@
                 <w:highlight w:val="red"/>
                 <w:lang w:val="es-ES"/>
               </w:rPr>
-              <w:t xml:space="preserve">{{ </w:t>
-            </w:r>
-            <w:proofErr w:type="spellStart"/>
-            <w:r>
-              <w:rPr>
-                <w:rFonts w:cs="Arial"/>
-                <w:highlight w:val="red"/>
-                <w:lang w:val="es-ES"/>
-              </w:rPr>
-              <w:t>tipoTramos</w:t>
-            </w:r>
-            <w:proofErr w:type="spellEnd"/>
-            <w:r>
-              <w:rPr>
-                <w:rFonts w:cs="Arial"/>
-                <w:highlight w:val="red"/>
-                <w:lang w:val="es-ES"/>
-              </w:rPr>
-              <w:t xml:space="preserve"> | default("N/A") }}</w:t>
+              <w:t>{{ tipoTramos | default("N/A") }}</w:t>
             </w:r>
           </w:p>
         </w:tc>
@@ -23047,23 +22197,7 @@
                 <w:rFonts w:cs="Arial"/>
                 <w:highlight w:val="red"/>
               </w:rPr>
-              <w:t xml:space="preserve">{{ </w:t>
-            </w:r>
-            <w:proofErr w:type="spellStart"/>
-            <w:r>
-              <w:rPr>
-                <w:rFonts w:cs="Arial"/>
-                <w:highlight w:val="red"/>
-              </w:rPr>
-              <w:t>tensionPrueba</w:t>
-            </w:r>
-            <w:proofErr w:type="spellEnd"/>
-            <w:r>
-              <w:rPr>
-                <w:rFonts w:cs="Arial"/>
-                <w:highlight w:val="red"/>
-              </w:rPr>
-              <w:t xml:space="preserve"> </w:t>
+              <w:t xml:space="preserve">{{ tensionPrueba </w:t>
             </w:r>
             <w:r>
               <w:rPr>
@@ -23220,7 +22354,27 @@
                 <w:sz w:val="20"/>
                 <w:szCs w:val="20"/>
               </w:rPr>
-              <w:t xml:space="preserve">Corriente tramo monofásico  </w:t>
+              <w:t xml:space="preserve">Corriente tramo </w:t>
+            </w:r>
+            <w:r>
+              <w:rPr>
+                <w:rFonts w:cs="Arial"/>
+                <w:b/>
+                <w:spacing w:val="-3"/>
+                <w:sz w:val="20"/>
+                <w:szCs w:val="20"/>
+              </w:rPr>
+              <w:t>tri</w:t>
+            </w:r>
+            <w:r>
+              <w:rPr>
+                <w:rFonts w:cs="Arial"/>
+                <w:b/>
+                <w:spacing w:val="-3"/>
+                <w:sz w:val="20"/>
+                <w:szCs w:val="20"/>
+              </w:rPr>
+              <w:t xml:space="preserve">fásico  </w:t>
             </w:r>
           </w:p>
         </w:tc>
@@ -23296,19 +22450,8 @@
                 <w:szCs w:val="20"/>
                 <w:lang w:val="es-MX"/>
               </w:rPr>
-              <w:t xml:space="preserve"> </w:t>
-            </w:r>
-            <w:proofErr w:type="spellStart"/>
-            <w:r>
-              <w:rPr>
-                <w:rFonts w:cs="Arial"/>
-                <w:sz w:val="20"/>
-                <w:szCs w:val="20"/>
-                <w:lang w:val="es-MX"/>
-              </w:rPr>
-              <w:t>μArms</w:t>
-            </w:r>
-            <w:proofErr w:type="spellEnd"/>
+              <w:t xml:space="preserve"> μArms</w:t>
+            </w:r>
           </w:p>
         </w:tc>
         <w:tc>
@@ -23460,7 +22603,7 @@
                                 <w:noProof/>
                               </w:rPr>
                             </w:pPr>
-                            <w:bookmarkStart w:id="144" w:name="_Toc204250856"/>
+                            <w:bookmarkStart w:id="133" w:name="_Toc204250856"/>
                             <w:r>
                               <w:rPr>
                                 <w:i/>
@@ -23572,7 +22715,7 @@
                               </w:rPr>
                               <w:t>) }} – Fase B</w:t>
                             </w:r>
-                            <w:bookmarkEnd w:id="144"/>
+                            <w:bookmarkEnd w:id="133"/>
                           </w:p>
                         </w:txbxContent>
                       </wps:txbx>
@@ -24004,27 +23147,7 @@
                 <w:szCs w:val="20"/>
                 <w:highlight w:val="cyan"/>
               </w:rPr>
-              <w:t xml:space="preserve">{{ </w:t>
-            </w:r>
-            <w:proofErr w:type="spellStart"/>
-            <w:r>
-              <w:rPr>
-                <w:rFonts w:cs="Arial"/>
-                <w:sz w:val="20"/>
-                <w:szCs w:val="20"/>
-                <w:highlight w:val="cyan"/>
-              </w:rPr>
-              <w:t>fechaCalibracion</w:t>
-            </w:r>
-            <w:proofErr w:type="spellEnd"/>
-            <w:r>
-              <w:rPr>
-                <w:rFonts w:cs="Arial"/>
-                <w:sz w:val="20"/>
-                <w:szCs w:val="20"/>
-                <w:highlight w:val="cyan"/>
-              </w:rPr>
-              <w:t xml:space="preserve"> | default("N/A") }}</w:t>
+              <w:t>{{ fechaCalibracion | default("N/A") }}</w:t>
             </w:r>
           </w:p>
         </w:tc>
@@ -24196,23 +23319,7 @@
                 <w:rFonts w:cs="Arial"/>
                 <w:highlight w:val="red"/>
               </w:rPr>
-              <w:t xml:space="preserve">{{ </w:t>
-            </w:r>
-            <w:proofErr w:type="spellStart"/>
-            <w:r>
-              <w:rPr>
-                <w:rFonts w:cs="Arial"/>
-                <w:highlight w:val="red"/>
-              </w:rPr>
-              <w:t>valTensionPrueba</w:t>
-            </w:r>
-            <w:proofErr w:type="spellEnd"/>
-            <w:r>
-              <w:rPr>
-                <w:rFonts w:cs="Arial"/>
-                <w:highlight w:val="red"/>
-              </w:rPr>
-              <w:t xml:space="preserve"> </w:t>
+              <w:t xml:space="preserve">{{ valTensionPrueba </w:t>
             </w:r>
             <w:r>
               <w:rPr>
@@ -24405,23 +23512,7 @@
                 <w:rFonts w:cs="Arial"/>
                 <w:highlight w:val="cyan"/>
               </w:rPr>
-              <w:t xml:space="preserve">{{ </w:t>
-            </w:r>
-            <w:proofErr w:type="spellStart"/>
-            <w:r>
-              <w:rPr>
-                <w:rFonts w:cs="Arial"/>
-                <w:highlight w:val="cyan"/>
-              </w:rPr>
-              <w:t>caracteristicasCable</w:t>
-            </w:r>
-            <w:proofErr w:type="spellEnd"/>
-            <w:r>
-              <w:rPr>
-                <w:rFonts w:cs="Arial"/>
-                <w:highlight w:val="cyan"/>
-              </w:rPr>
-              <w:t xml:space="preserve"> </w:t>
+              <w:t xml:space="preserve">{{ caracteristicasCable </w:t>
             </w:r>
             <w:r>
               <w:rPr>
@@ -24733,25 +23824,7 @@
                 <w:highlight w:val="red"/>
                 <w:lang w:val="es-ES"/>
               </w:rPr>
-              <w:t xml:space="preserve">{{ </w:t>
-            </w:r>
-            <w:proofErr w:type="spellStart"/>
-            <w:r>
-              <w:rPr>
-                <w:rFonts w:cs="Arial"/>
-                <w:highlight w:val="red"/>
-                <w:lang w:val="es-ES"/>
-              </w:rPr>
-              <w:t>tipoTramos</w:t>
-            </w:r>
-            <w:proofErr w:type="spellEnd"/>
-            <w:r>
-              <w:rPr>
-                <w:rFonts w:cs="Arial"/>
-                <w:highlight w:val="red"/>
-                <w:lang w:val="es-ES"/>
-              </w:rPr>
-              <w:t xml:space="preserve"> | default("N/A") }}</w:t>
+              <w:t>{{ tipoTramos | default("N/A") }}</w:t>
             </w:r>
           </w:p>
         </w:tc>
@@ -24850,23 +23923,7 @@
                 <w:rFonts w:cs="Arial"/>
                 <w:highlight w:val="red"/>
               </w:rPr>
-              <w:t xml:space="preserve">{{ </w:t>
-            </w:r>
-            <w:proofErr w:type="spellStart"/>
-            <w:r>
-              <w:rPr>
-                <w:rFonts w:cs="Arial"/>
-                <w:highlight w:val="red"/>
-              </w:rPr>
-              <w:t>tensionPrueba</w:t>
-            </w:r>
-            <w:proofErr w:type="spellEnd"/>
-            <w:r>
-              <w:rPr>
-                <w:rFonts w:cs="Arial"/>
-                <w:highlight w:val="red"/>
-              </w:rPr>
-              <w:t xml:space="preserve"> </w:t>
+              <w:t xml:space="preserve">{{ tensionPrueba </w:t>
             </w:r>
             <w:r>
               <w:rPr>
@@ -25023,7 +24080,27 @@
                 <w:sz w:val="20"/>
                 <w:szCs w:val="20"/>
               </w:rPr>
-              <w:t xml:space="preserve">Corriente tramo monofásico  </w:t>
+              <w:t xml:space="preserve">Corriente tramo </w:t>
+            </w:r>
+            <w:r>
+              <w:rPr>
+                <w:rFonts w:cs="Arial"/>
+                <w:b/>
+                <w:spacing w:val="-3"/>
+                <w:sz w:val="20"/>
+                <w:szCs w:val="20"/>
+              </w:rPr>
+              <w:t>tri</w:t>
+            </w:r>
+            <w:r>
+              <w:rPr>
+                <w:rFonts w:cs="Arial"/>
+                <w:b/>
+                <w:spacing w:val="-3"/>
+                <w:sz w:val="20"/>
+                <w:szCs w:val="20"/>
+              </w:rPr>
+              <w:t xml:space="preserve">fásico  </w:t>
             </w:r>
           </w:p>
         </w:tc>
@@ -25099,19 +24176,8 @@
                 <w:szCs w:val="20"/>
                 <w:lang w:val="es-MX"/>
               </w:rPr>
-              <w:t xml:space="preserve"> </w:t>
-            </w:r>
-            <w:proofErr w:type="spellStart"/>
-            <w:r>
-              <w:rPr>
-                <w:rFonts w:cs="Arial"/>
-                <w:sz w:val="20"/>
-                <w:szCs w:val="20"/>
-                <w:lang w:val="es-MX"/>
-              </w:rPr>
-              <w:t>μArms</w:t>
-            </w:r>
-            <w:proofErr w:type="spellEnd"/>
+              <w:t xml:space="preserve"> μArms</w:t>
+            </w:r>
           </w:p>
         </w:tc>
         <w:tc>
@@ -25261,7 +24327,7 @@
                                 <w:noProof/>
                               </w:rPr>
                             </w:pPr>
-                            <w:bookmarkStart w:id="146" w:name="_Toc204250857"/>
+                            <w:bookmarkStart w:id="134" w:name="_Toc204250857"/>
                             <w:r>
                               <w:rPr>
                                 <w:i/>
@@ -25373,7 +24439,7 @@
                               </w:rPr>
                               <w:t>) }} – Fase C</w:t>
                             </w:r>
-                            <w:bookmarkEnd w:id="146"/>
+                            <w:bookmarkEnd w:id="134"/>
                           </w:p>
                         </w:txbxContent>
                       </wps:txbx>
@@ -25767,27 +24833,7 @@
                 <w:szCs w:val="20"/>
                 <w:highlight w:val="cyan"/>
               </w:rPr>
-              <w:t xml:space="preserve">{{ </w:t>
-            </w:r>
-            <w:proofErr w:type="spellStart"/>
-            <w:r>
-              <w:rPr>
-                <w:rFonts w:cs="Arial"/>
-                <w:sz w:val="20"/>
-                <w:szCs w:val="20"/>
-                <w:highlight w:val="cyan"/>
-              </w:rPr>
-              <w:t>fechaCalibracion</w:t>
-            </w:r>
-            <w:proofErr w:type="spellEnd"/>
-            <w:r>
-              <w:rPr>
-                <w:rFonts w:cs="Arial"/>
-                <w:sz w:val="20"/>
-                <w:szCs w:val="20"/>
-                <w:highlight w:val="cyan"/>
-              </w:rPr>
-              <w:t xml:space="preserve"> | default("N/A") }}</w:t>
+              <w:t>{{ fechaCalibracion | default("N/A") }}</w:t>
             </w:r>
           </w:p>
         </w:tc>
@@ -25959,23 +25005,7 @@
                 <w:rFonts w:cs="Arial"/>
                 <w:highlight w:val="red"/>
               </w:rPr>
-              <w:t xml:space="preserve">{{ </w:t>
-            </w:r>
-            <w:proofErr w:type="spellStart"/>
-            <w:r>
-              <w:rPr>
-                <w:rFonts w:cs="Arial"/>
-                <w:highlight w:val="red"/>
-              </w:rPr>
-              <w:t>valTensionPrueba</w:t>
-            </w:r>
-            <w:proofErr w:type="spellEnd"/>
-            <w:r>
-              <w:rPr>
-                <w:rFonts w:cs="Arial"/>
-                <w:highlight w:val="red"/>
-              </w:rPr>
-              <w:t xml:space="preserve"> </w:t>
+              <w:t xml:space="preserve">{{ valTensionPrueba </w:t>
             </w:r>
             <w:r>
               <w:rPr>
@@ -26168,23 +25198,7 @@
                 <w:rFonts w:cs="Arial"/>
                 <w:highlight w:val="cyan"/>
               </w:rPr>
-              <w:t xml:space="preserve">{{ </w:t>
-            </w:r>
-            <w:proofErr w:type="spellStart"/>
-            <w:r>
-              <w:rPr>
-                <w:rFonts w:cs="Arial"/>
-                <w:highlight w:val="cyan"/>
-              </w:rPr>
-              <w:t>caracteristicasCable</w:t>
-            </w:r>
-            <w:proofErr w:type="spellEnd"/>
-            <w:r>
-              <w:rPr>
-                <w:rFonts w:cs="Arial"/>
-                <w:highlight w:val="cyan"/>
-              </w:rPr>
-              <w:t xml:space="preserve"> </w:t>
+              <w:t xml:space="preserve">{{ caracteristicasCable </w:t>
             </w:r>
             <w:r>
               <w:rPr>
@@ -26512,25 +25526,7 @@
                 <w:highlight w:val="red"/>
                 <w:lang w:val="es-ES"/>
               </w:rPr>
-              <w:t xml:space="preserve">{{ </w:t>
-            </w:r>
-            <w:proofErr w:type="spellStart"/>
-            <w:r>
-              <w:rPr>
-                <w:rFonts w:cs="Arial"/>
-                <w:highlight w:val="red"/>
-                <w:lang w:val="es-ES"/>
-              </w:rPr>
-              <w:t>tipoTramos</w:t>
-            </w:r>
-            <w:proofErr w:type="spellEnd"/>
-            <w:r>
-              <w:rPr>
-                <w:rFonts w:cs="Arial"/>
-                <w:highlight w:val="red"/>
-                <w:lang w:val="es-ES"/>
-              </w:rPr>
-              <w:t xml:space="preserve"> | default("N/A") }}</w:t>
+              <w:t>{{ tipoTramos | default("N/A") }}</w:t>
             </w:r>
           </w:p>
         </w:tc>
@@ -26629,23 +25625,7 @@
                 <w:rFonts w:cs="Arial"/>
                 <w:highlight w:val="red"/>
               </w:rPr>
-              <w:t xml:space="preserve">{{ </w:t>
-            </w:r>
-            <w:proofErr w:type="spellStart"/>
-            <w:r>
-              <w:rPr>
-                <w:rFonts w:cs="Arial"/>
-                <w:highlight w:val="red"/>
-              </w:rPr>
-              <w:t>tensionPrueba</w:t>
-            </w:r>
-            <w:proofErr w:type="spellEnd"/>
-            <w:r>
-              <w:rPr>
-                <w:rFonts w:cs="Arial"/>
-                <w:highlight w:val="red"/>
-              </w:rPr>
-              <w:t xml:space="preserve"> </w:t>
+              <w:t xml:space="preserve">{{ tensionPrueba </w:t>
             </w:r>
             <w:r>
               <w:rPr>
@@ -26802,7 +25782,27 @@
                 <w:sz w:val="20"/>
                 <w:szCs w:val="20"/>
               </w:rPr>
-              <w:t xml:space="preserve">Corriente tramo monofásico  </w:t>
+              <w:t xml:space="preserve">Corriente tramo </w:t>
+            </w:r>
+            <w:r>
+              <w:rPr>
+                <w:rFonts w:cs="Arial"/>
+                <w:b/>
+                <w:spacing w:val="-3"/>
+                <w:sz w:val="20"/>
+                <w:szCs w:val="20"/>
+              </w:rPr>
+              <w:t>tri</w:t>
+            </w:r>
+            <w:r>
+              <w:rPr>
+                <w:rFonts w:cs="Arial"/>
+                <w:b/>
+                <w:spacing w:val="-3"/>
+                <w:sz w:val="20"/>
+                <w:szCs w:val="20"/>
+              </w:rPr>
+              <w:t xml:space="preserve">fásico  </w:t>
             </w:r>
           </w:p>
         </w:tc>
@@ -26898,19 +25898,8 @@
                 <w:szCs w:val="20"/>
                 <w:lang w:val="es-MX"/>
               </w:rPr>
-              <w:t xml:space="preserve"> </w:t>
-            </w:r>
-            <w:proofErr w:type="spellStart"/>
-            <w:r>
-              <w:rPr>
-                <w:rFonts w:cs="Arial"/>
-                <w:sz w:val="20"/>
-                <w:szCs w:val="20"/>
-                <w:lang w:val="es-MX"/>
-              </w:rPr>
-              <w:t>μArms</w:t>
-            </w:r>
-            <w:proofErr w:type="spellEnd"/>
+              <w:t xml:space="preserve"> μArms</w:t>
+            </w:r>
           </w:p>
         </w:tc>
         <w:tc>
@@ -27076,7 +26065,7 @@
                                 <w:szCs w:val="22"/>
                               </w:rPr>
                             </w:pPr>
-                            <w:bookmarkStart w:id="148" w:name="_Toc204250858"/>
+                            <w:bookmarkStart w:id="135" w:name="_Toc204250858"/>
                             <w:r>
                               <w:rPr>
                                 <w:i/>
@@ -27188,7 +26177,7 @@
                               </w:rPr>
                               <w:t>) }} – Fase A</w:t>
                             </w:r>
-                            <w:bookmarkEnd w:id="148"/>
+                            <w:bookmarkEnd w:id="135"/>
                           </w:p>
                         </w:txbxContent>
                       </wps:txbx>
@@ -27587,27 +26576,7 @@
                 <w:szCs w:val="20"/>
                 <w:highlight w:val="cyan"/>
               </w:rPr>
-              <w:t xml:space="preserve">{{ </w:t>
-            </w:r>
-            <w:proofErr w:type="spellStart"/>
-            <w:r>
-              <w:rPr>
-                <w:rFonts w:cs="Arial"/>
-                <w:sz w:val="20"/>
-                <w:szCs w:val="20"/>
-                <w:highlight w:val="cyan"/>
-              </w:rPr>
-              <w:t>fechaCalibracion</w:t>
-            </w:r>
-            <w:proofErr w:type="spellEnd"/>
-            <w:r>
-              <w:rPr>
-                <w:rFonts w:cs="Arial"/>
-                <w:sz w:val="20"/>
-                <w:szCs w:val="20"/>
-                <w:highlight w:val="cyan"/>
-              </w:rPr>
-              <w:t xml:space="preserve"> | default("N/A") }}</w:t>
+              <w:t>{{ fechaCalibracion | default("N/A") }}</w:t>
             </w:r>
           </w:p>
         </w:tc>
@@ -27779,23 +26748,7 @@
                 <w:rFonts w:cs="Arial"/>
                 <w:highlight w:val="red"/>
               </w:rPr>
-              <w:t xml:space="preserve">{{ </w:t>
-            </w:r>
-            <w:proofErr w:type="spellStart"/>
-            <w:r>
-              <w:rPr>
-                <w:rFonts w:cs="Arial"/>
-                <w:highlight w:val="red"/>
-              </w:rPr>
-              <w:t>valTensionPrueba</w:t>
-            </w:r>
-            <w:proofErr w:type="spellEnd"/>
-            <w:r>
-              <w:rPr>
-                <w:rFonts w:cs="Arial"/>
-                <w:highlight w:val="red"/>
-              </w:rPr>
-              <w:t xml:space="preserve"> </w:t>
+              <w:t xml:space="preserve">{{ valTensionPrueba </w:t>
             </w:r>
             <w:r>
               <w:rPr>
@@ -27988,23 +26941,7 @@
                 <w:rFonts w:cs="Arial"/>
                 <w:highlight w:val="cyan"/>
               </w:rPr>
-              <w:t xml:space="preserve">{{ </w:t>
-            </w:r>
-            <w:proofErr w:type="spellStart"/>
-            <w:r>
-              <w:rPr>
-                <w:rFonts w:cs="Arial"/>
-                <w:highlight w:val="cyan"/>
-              </w:rPr>
-              <w:t>caracteristicasCable</w:t>
-            </w:r>
-            <w:proofErr w:type="spellEnd"/>
-            <w:r>
-              <w:rPr>
-                <w:rFonts w:cs="Arial"/>
-                <w:highlight w:val="cyan"/>
-              </w:rPr>
-              <w:t xml:space="preserve"> </w:t>
+              <w:t xml:space="preserve">{{ caracteristicasCable </w:t>
             </w:r>
             <w:r>
               <w:rPr>
@@ -28332,25 +27269,7 @@
                 <w:highlight w:val="red"/>
                 <w:lang w:val="es-ES"/>
               </w:rPr>
-              <w:t xml:space="preserve">{{ </w:t>
-            </w:r>
-            <w:proofErr w:type="spellStart"/>
-            <w:r>
-              <w:rPr>
-                <w:rFonts w:cs="Arial"/>
-                <w:highlight w:val="red"/>
-                <w:lang w:val="es-ES"/>
-              </w:rPr>
-              <w:t>tipoTramos</w:t>
-            </w:r>
-            <w:proofErr w:type="spellEnd"/>
-            <w:r>
-              <w:rPr>
-                <w:rFonts w:cs="Arial"/>
-                <w:highlight w:val="red"/>
-                <w:lang w:val="es-ES"/>
-              </w:rPr>
-              <w:t xml:space="preserve"> | default("N/A") }}</w:t>
+              <w:t>{{ tipoTramos | default("N/A") }}</w:t>
             </w:r>
           </w:p>
         </w:tc>
@@ -28449,23 +27368,7 @@
                 <w:rFonts w:cs="Arial"/>
                 <w:highlight w:val="red"/>
               </w:rPr>
-              <w:t xml:space="preserve">{{ </w:t>
-            </w:r>
-            <w:proofErr w:type="spellStart"/>
-            <w:r>
-              <w:rPr>
-                <w:rFonts w:cs="Arial"/>
-                <w:highlight w:val="red"/>
-              </w:rPr>
-              <w:t>tensionPrueba</w:t>
-            </w:r>
-            <w:proofErr w:type="spellEnd"/>
-            <w:r>
-              <w:rPr>
-                <w:rFonts w:cs="Arial"/>
-                <w:highlight w:val="red"/>
-              </w:rPr>
-              <w:t xml:space="preserve"> </w:t>
+              <w:t xml:space="preserve">{{ tensionPrueba </w:t>
             </w:r>
             <w:r>
               <w:rPr>
@@ -28622,7 +27525,27 @@
                 <w:sz w:val="20"/>
                 <w:szCs w:val="20"/>
               </w:rPr>
-              <w:t xml:space="preserve">Corriente tramo monofásico  </w:t>
+              <w:t xml:space="preserve">Corriente tramo </w:t>
+            </w:r>
+            <w:r>
+              <w:rPr>
+                <w:rFonts w:cs="Arial"/>
+                <w:b/>
+                <w:spacing w:val="-3"/>
+                <w:sz w:val="20"/>
+                <w:szCs w:val="20"/>
+              </w:rPr>
+              <w:t>tri</w:t>
+            </w:r>
+            <w:r>
+              <w:rPr>
+                <w:rFonts w:cs="Arial"/>
+                <w:b/>
+                <w:spacing w:val="-3"/>
+                <w:sz w:val="20"/>
+                <w:szCs w:val="20"/>
+              </w:rPr>
+              <w:t xml:space="preserve">fásico  </w:t>
             </w:r>
           </w:p>
         </w:tc>
@@ -28718,19 +27641,8 @@
                 <w:szCs w:val="20"/>
                 <w:lang w:val="es-MX"/>
               </w:rPr>
-              <w:t xml:space="preserve"> </w:t>
-            </w:r>
-            <w:proofErr w:type="spellStart"/>
-            <w:r>
-              <w:rPr>
-                <w:rFonts w:cs="Arial"/>
-                <w:sz w:val="20"/>
-                <w:szCs w:val="20"/>
-                <w:lang w:val="es-MX"/>
-              </w:rPr>
-              <w:t>μArms</w:t>
-            </w:r>
-            <w:proofErr w:type="spellEnd"/>
+              <w:t xml:space="preserve"> μArms</w:t>
+            </w:r>
           </w:p>
         </w:tc>
         <w:tc>
@@ -28895,7 +27807,7 @@
                                 <w:szCs w:val="22"/>
                               </w:rPr>
                             </w:pPr>
-                            <w:bookmarkStart w:id="150" w:name="_Toc204250859"/>
+                            <w:bookmarkStart w:id="136" w:name="_Toc204250859"/>
                             <w:r>
                               <w:rPr>
                                 <w:i/>
@@ -29007,7 +27919,7 @@
                               </w:rPr>
                               <w:t>) }} – Fase B</w:t>
                             </w:r>
-                            <w:bookmarkEnd w:id="150"/>
+                            <w:bookmarkEnd w:id="136"/>
                           </w:p>
                         </w:txbxContent>
                       </wps:txbx>
@@ -29426,27 +28338,7 @@
                 <w:szCs w:val="20"/>
                 <w:highlight w:val="cyan"/>
               </w:rPr>
-              <w:t xml:space="preserve">{{ </w:t>
-            </w:r>
-            <w:proofErr w:type="spellStart"/>
-            <w:r>
-              <w:rPr>
-                <w:rFonts w:cs="Arial"/>
-                <w:sz w:val="20"/>
-                <w:szCs w:val="20"/>
-                <w:highlight w:val="cyan"/>
-              </w:rPr>
-              <w:t>fechaCalibracion</w:t>
-            </w:r>
-            <w:proofErr w:type="spellEnd"/>
-            <w:r>
-              <w:rPr>
-                <w:rFonts w:cs="Arial"/>
-                <w:sz w:val="20"/>
-                <w:szCs w:val="20"/>
-                <w:highlight w:val="cyan"/>
-              </w:rPr>
-              <w:t xml:space="preserve"> | default("N/A") }}</w:t>
+              <w:t>{{ fechaCalibracion | default("N/A") }}</w:t>
             </w:r>
           </w:p>
         </w:tc>
@@ -29618,23 +28510,7 @@
                 <w:rFonts w:cs="Arial"/>
                 <w:highlight w:val="red"/>
               </w:rPr>
-              <w:t xml:space="preserve">{{ </w:t>
-            </w:r>
-            <w:proofErr w:type="spellStart"/>
-            <w:r>
-              <w:rPr>
-                <w:rFonts w:cs="Arial"/>
-                <w:highlight w:val="red"/>
-              </w:rPr>
-              <w:t>valTensionPrueba</w:t>
-            </w:r>
-            <w:proofErr w:type="spellEnd"/>
-            <w:r>
-              <w:rPr>
-                <w:rFonts w:cs="Arial"/>
-                <w:highlight w:val="red"/>
-              </w:rPr>
-              <w:t xml:space="preserve"> </w:t>
+              <w:t xml:space="preserve">{{ valTensionPrueba </w:t>
             </w:r>
             <w:r>
               <w:rPr>
@@ -29827,23 +28703,7 @@
                 <w:rFonts w:cs="Arial"/>
                 <w:highlight w:val="cyan"/>
               </w:rPr>
-              <w:t xml:space="preserve">{{ </w:t>
-            </w:r>
-            <w:proofErr w:type="spellStart"/>
-            <w:r>
-              <w:rPr>
-                <w:rFonts w:cs="Arial"/>
-                <w:highlight w:val="cyan"/>
-              </w:rPr>
-              <w:t>caracteristicasCable</w:t>
-            </w:r>
-            <w:proofErr w:type="spellEnd"/>
-            <w:r>
-              <w:rPr>
-                <w:rFonts w:cs="Arial"/>
-                <w:highlight w:val="cyan"/>
-              </w:rPr>
-              <w:t xml:space="preserve"> </w:t>
+              <w:t xml:space="preserve">{{ caracteristicasCable </w:t>
             </w:r>
             <w:r>
               <w:rPr>
@@ -30171,25 +29031,7 @@
                 <w:highlight w:val="red"/>
                 <w:lang w:val="es-ES"/>
               </w:rPr>
-              <w:t xml:space="preserve">{{ </w:t>
-            </w:r>
-            <w:proofErr w:type="spellStart"/>
-            <w:r>
-              <w:rPr>
-                <w:rFonts w:cs="Arial"/>
-                <w:highlight w:val="red"/>
-                <w:lang w:val="es-ES"/>
-              </w:rPr>
-              <w:t>tipoTramos</w:t>
-            </w:r>
-            <w:proofErr w:type="spellEnd"/>
-            <w:r>
-              <w:rPr>
-                <w:rFonts w:cs="Arial"/>
-                <w:highlight w:val="red"/>
-                <w:lang w:val="es-ES"/>
-              </w:rPr>
-              <w:t xml:space="preserve"> | default("N/A") }}</w:t>
+              <w:t>{{ tipoTramos | default("N/A") }}</w:t>
             </w:r>
           </w:p>
         </w:tc>
@@ -30288,23 +29130,7 @@
                 <w:rFonts w:cs="Arial"/>
                 <w:highlight w:val="red"/>
               </w:rPr>
-              <w:t xml:space="preserve">{{ </w:t>
-            </w:r>
-            <w:proofErr w:type="spellStart"/>
-            <w:r>
-              <w:rPr>
-                <w:rFonts w:cs="Arial"/>
-                <w:highlight w:val="red"/>
-              </w:rPr>
-              <w:t>tensionPrueba</w:t>
-            </w:r>
-            <w:proofErr w:type="spellEnd"/>
-            <w:r>
-              <w:rPr>
-                <w:rFonts w:cs="Arial"/>
-                <w:highlight w:val="red"/>
-              </w:rPr>
-              <w:t xml:space="preserve"> </w:t>
+              <w:t xml:space="preserve">{{ tensionPrueba </w:t>
             </w:r>
             <w:r>
               <w:rPr>
@@ -30461,7 +29287,27 @@
                 <w:sz w:val="20"/>
                 <w:szCs w:val="20"/>
               </w:rPr>
-              <w:t xml:space="preserve">Corriente tramo monofásico  </w:t>
+              <w:t xml:space="preserve">Corriente tramo </w:t>
+            </w:r>
+            <w:r>
+              <w:rPr>
+                <w:rFonts w:cs="Arial"/>
+                <w:b/>
+                <w:spacing w:val="-3"/>
+                <w:sz w:val="20"/>
+                <w:szCs w:val="20"/>
+              </w:rPr>
+              <w:t>tri</w:t>
+            </w:r>
+            <w:r>
+              <w:rPr>
+                <w:rFonts w:cs="Arial"/>
+                <w:b/>
+                <w:spacing w:val="-3"/>
+                <w:sz w:val="20"/>
+                <w:szCs w:val="20"/>
+              </w:rPr>
+              <w:t xml:space="preserve">fásico  </w:t>
             </w:r>
           </w:p>
         </w:tc>
@@ -30557,19 +29403,8 @@
                 <w:szCs w:val="20"/>
                 <w:lang w:val="es-MX"/>
               </w:rPr>
-              <w:t xml:space="preserve"> </w:t>
-            </w:r>
-            <w:proofErr w:type="spellStart"/>
-            <w:r>
-              <w:rPr>
-                <w:rFonts w:cs="Arial"/>
-                <w:sz w:val="20"/>
-                <w:szCs w:val="20"/>
-                <w:lang w:val="es-MX"/>
-              </w:rPr>
-              <w:t>μArms</w:t>
-            </w:r>
-            <w:proofErr w:type="spellEnd"/>
+              <w:t xml:space="preserve"> μArms</w:t>
+            </w:r>
           </w:p>
         </w:tc>
         <w:tc>
@@ -30734,7 +29569,7 @@
                                 <w:szCs w:val="22"/>
                               </w:rPr>
                             </w:pPr>
-                            <w:bookmarkStart w:id="152" w:name="_Toc204250860"/>
+                            <w:bookmarkStart w:id="137" w:name="_Toc204250860"/>
                             <w:r>
                               <w:rPr>
                                 <w:i/>
@@ -30846,7 +29681,7 @@
                               </w:rPr>
                               <w:t>) }} – Fase C</w:t>
                             </w:r>
-                            <w:bookmarkEnd w:id="152"/>
+                            <w:bookmarkEnd w:id="137"/>
                           </w:p>
                         </w:txbxContent>
                       </wps:txbx>
@@ -31237,27 +30072,7 @@
                 <w:szCs w:val="20"/>
                 <w:highlight w:val="cyan"/>
               </w:rPr>
-              <w:t xml:space="preserve">{{ </w:t>
-            </w:r>
-            <w:proofErr w:type="spellStart"/>
-            <w:r>
-              <w:rPr>
-                <w:rFonts w:cs="Arial"/>
-                <w:sz w:val="20"/>
-                <w:szCs w:val="20"/>
-                <w:highlight w:val="cyan"/>
-              </w:rPr>
-              <w:t>fechaCalibracion</w:t>
-            </w:r>
-            <w:proofErr w:type="spellEnd"/>
-            <w:r>
-              <w:rPr>
-                <w:rFonts w:cs="Arial"/>
-                <w:sz w:val="20"/>
-                <w:szCs w:val="20"/>
-                <w:highlight w:val="cyan"/>
-              </w:rPr>
-              <w:t xml:space="preserve"> | default("N/A") }}</w:t>
+              <w:t>{{ fechaCalibracion | default("N/A") }}</w:t>
             </w:r>
           </w:p>
         </w:tc>
@@ -31429,23 +30244,7 @@
                 <w:rFonts w:cs="Arial"/>
                 <w:highlight w:val="red"/>
               </w:rPr>
-              <w:t xml:space="preserve">{{ </w:t>
-            </w:r>
-            <w:proofErr w:type="spellStart"/>
-            <w:r>
-              <w:rPr>
-                <w:rFonts w:cs="Arial"/>
-                <w:highlight w:val="red"/>
-              </w:rPr>
-              <w:t>valTensionPrueba</w:t>
-            </w:r>
-            <w:proofErr w:type="spellEnd"/>
-            <w:r>
-              <w:rPr>
-                <w:rFonts w:cs="Arial"/>
-                <w:highlight w:val="red"/>
-              </w:rPr>
-              <w:t xml:space="preserve"> </w:t>
+              <w:t xml:space="preserve">{{ valTensionPrueba </w:t>
             </w:r>
             <w:r>
               <w:rPr>
@@ -31638,23 +30437,7 @@
                 <w:rFonts w:cs="Arial"/>
                 <w:highlight w:val="cyan"/>
               </w:rPr>
-              <w:t xml:space="preserve">{{ </w:t>
-            </w:r>
-            <w:proofErr w:type="spellStart"/>
-            <w:r>
-              <w:rPr>
-                <w:rFonts w:cs="Arial"/>
-                <w:highlight w:val="cyan"/>
-              </w:rPr>
-              <w:t>caracteristicasCable</w:t>
-            </w:r>
-            <w:proofErr w:type="spellEnd"/>
-            <w:r>
-              <w:rPr>
-                <w:rFonts w:cs="Arial"/>
-                <w:highlight w:val="cyan"/>
-              </w:rPr>
-              <w:t xml:space="preserve"> </w:t>
+              <w:t xml:space="preserve">{{ caracteristicasCable </w:t>
             </w:r>
             <w:r>
               <w:rPr>
@@ -31982,25 +30765,7 @@
                 <w:highlight w:val="red"/>
                 <w:lang w:val="es-ES"/>
               </w:rPr>
-              <w:t xml:space="preserve">{{ </w:t>
-            </w:r>
-            <w:proofErr w:type="spellStart"/>
-            <w:r>
-              <w:rPr>
-                <w:rFonts w:cs="Arial"/>
-                <w:highlight w:val="red"/>
-                <w:lang w:val="es-ES"/>
-              </w:rPr>
-              <w:t>tipoTramos</w:t>
-            </w:r>
-            <w:proofErr w:type="spellEnd"/>
-            <w:r>
-              <w:rPr>
-                <w:rFonts w:cs="Arial"/>
-                <w:highlight w:val="red"/>
-                <w:lang w:val="es-ES"/>
-              </w:rPr>
-              <w:t xml:space="preserve"> | default("N/A") }}</w:t>
+              <w:t>{{ tipoTramos | default("N/A") }}</w:t>
             </w:r>
           </w:p>
         </w:tc>
@@ -32099,23 +30864,7 @@
                 <w:rFonts w:cs="Arial"/>
                 <w:highlight w:val="red"/>
               </w:rPr>
-              <w:t xml:space="preserve">{{ </w:t>
-            </w:r>
-            <w:proofErr w:type="spellStart"/>
-            <w:r>
-              <w:rPr>
-                <w:rFonts w:cs="Arial"/>
-                <w:highlight w:val="red"/>
-              </w:rPr>
-              <w:t>tensionPrueba</w:t>
-            </w:r>
-            <w:proofErr w:type="spellEnd"/>
-            <w:r>
-              <w:rPr>
-                <w:rFonts w:cs="Arial"/>
-                <w:highlight w:val="red"/>
-              </w:rPr>
-              <w:t xml:space="preserve"> </w:t>
+              <w:t xml:space="preserve">{{ tensionPrueba </w:t>
             </w:r>
             <w:r>
               <w:rPr>
@@ -32272,7 +31021,27 @@
                 <w:sz w:val="20"/>
                 <w:szCs w:val="20"/>
               </w:rPr>
-              <w:t xml:space="preserve">Corriente tramo monofásico  </w:t>
+              <w:t xml:space="preserve">Corriente tramo </w:t>
+            </w:r>
+            <w:r>
+              <w:rPr>
+                <w:rFonts w:cs="Arial"/>
+                <w:b/>
+                <w:spacing w:val="-3"/>
+                <w:sz w:val="20"/>
+                <w:szCs w:val="20"/>
+              </w:rPr>
+              <w:t>tri</w:t>
+            </w:r>
+            <w:r>
+              <w:rPr>
+                <w:rFonts w:cs="Arial"/>
+                <w:b/>
+                <w:spacing w:val="-3"/>
+                <w:sz w:val="20"/>
+                <w:szCs w:val="20"/>
+              </w:rPr>
+              <w:t xml:space="preserve">fásico  </w:t>
             </w:r>
           </w:p>
         </w:tc>
@@ -32368,19 +31137,8 @@
                 <w:szCs w:val="20"/>
                 <w:lang w:val="es-MX"/>
               </w:rPr>
-              <w:t xml:space="preserve"> </w:t>
-            </w:r>
-            <w:proofErr w:type="spellStart"/>
-            <w:r>
-              <w:rPr>
-                <w:rFonts w:cs="Arial"/>
-                <w:sz w:val="20"/>
-                <w:szCs w:val="20"/>
-                <w:lang w:val="es-MX"/>
-              </w:rPr>
-              <w:t>μArms</w:t>
-            </w:r>
-            <w:proofErr w:type="spellEnd"/>
+              <w:t xml:space="preserve"> μArms</w:t>
+            </w:r>
           </w:p>
         </w:tc>
         <w:tc>
@@ -32545,7 +31303,7 @@
                                 <w:szCs w:val="22"/>
                               </w:rPr>
                             </w:pPr>
-                            <w:bookmarkStart w:id="154" w:name="_Toc204250861"/>
+                            <w:bookmarkStart w:id="138" w:name="_Toc204250861"/>
                             <w:r>
                               <w:t xml:space="preserve">Tabla </w:t>
                             </w:r>
@@ -32635,7 +31393,7 @@
                               </w:rPr>
                               <w:t>) }} – Fase A</w:t>
                             </w:r>
-                            <w:bookmarkEnd w:id="154"/>
+                            <w:bookmarkEnd w:id="138"/>
                           </w:p>
                         </w:txbxContent>
                       </wps:txbx>
@@ -33004,27 +31762,7 @@
                 <w:szCs w:val="20"/>
                 <w:highlight w:val="cyan"/>
               </w:rPr>
-              <w:t xml:space="preserve">{{ </w:t>
-            </w:r>
-            <w:proofErr w:type="spellStart"/>
-            <w:r>
-              <w:rPr>
-                <w:rFonts w:cs="Arial"/>
-                <w:sz w:val="20"/>
-                <w:szCs w:val="20"/>
-                <w:highlight w:val="cyan"/>
-              </w:rPr>
-              <w:t>fechaCalibracion</w:t>
-            </w:r>
-            <w:proofErr w:type="spellEnd"/>
-            <w:r>
-              <w:rPr>
-                <w:rFonts w:cs="Arial"/>
-                <w:sz w:val="20"/>
-                <w:szCs w:val="20"/>
-                <w:highlight w:val="cyan"/>
-              </w:rPr>
-              <w:t xml:space="preserve"> | default("N/A") }}</w:t>
+              <w:t>{{ fechaCalibracion | default("N/A") }}</w:t>
             </w:r>
           </w:p>
         </w:tc>
@@ -33196,23 +31934,7 @@
                 <w:rFonts w:cs="Arial"/>
                 <w:highlight w:val="red"/>
               </w:rPr>
-              <w:t xml:space="preserve">{{ </w:t>
-            </w:r>
-            <w:proofErr w:type="spellStart"/>
-            <w:r>
-              <w:rPr>
-                <w:rFonts w:cs="Arial"/>
-                <w:highlight w:val="red"/>
-              </w:rPr>
-              <w:t>valTensionPrueba</w:t>
-            </w:r>
-            <w:proofErr w:type="spellEnd"/>
-            <w:r>
-              <w:rPr>
-                <w:rFonts w:cs="Arial"/>
-                <w:highlight w:val="red"/>
-              </w:rPr>
-              <w:t xml:space="preserve"> </w:t>
+              <w:t xml:space="preserve">{{ valTensionPrueba </w:t>
             </w:r>
             <w:r>
               <w:rPr>
@@ -33405,23 +32127,7 @@
                 <w:rFonts w:cs="Arial"/>
                 <w:highlight w:val="cyan"/>
               </w:rPr>
-              <w:t xml:space="preserve">{{ </w:t>
-            </w:r>
-            <w:proofErr w:type="spellStart"/>
-            <w:r>
-              <w:rPr>
-                <w:rFonts w:cs="Arial"/>
-                <w:highlight w:val="cyan"/>
-              </w:rPr>
-              <w:t>caracteristicasCable</w:t>
-            </w:r>
-            <w:proofErr w:type="spellEnd"/>
-            <w:r>
-              <w:rPr>
-                <w:rFonts w:cs="Arial"/>
-                <w:highlight w:val="cyan"/>
-              </w:rPr>
-              <w:t xml:space="preserve"> </w:t>
+              <w:t xml:space="preserve">{{ caracteristicasCable </w:t>
             </w:r>
             <w:r>
               <w:rPr>
@@ -33749,25 +32455,7 @@
                 <w:highlight w:val="red"/>
                 <w:lang w:val="es-ES"/>
               </w:rPr>
-              <w:t xml:space="preserve">{{ </w:t>
-            </w:r>
-            <w:proofErr w:type="spellStart"/>
-            <w:r>
-              <w:rPr>
-                <w:rFonts w:cs="Arial"/>
-                <w:highlight w:val="red"/>
-                <w:lang w:val="es-ES"/>
-              </w:rPr>
-              <w:t>tipoTramos</w:t>
-            </w:r>
-            <w:proofErr w:type="spellEnd"/>
-            <w:r>
-              <w:rPr>
-                <w:rFonts w:cs="Arial"/>
-                <w:highlight w:val="red"/>
-                <w:lang w:val="es-ES"/>
-              </w:rPr>
-              <w:t xml:space="preserve"> | default("N/A") }}</w:t>
+              <w:t>{{ tipoTramos | default("N/A") }}</w:t>
             </w:r>
           </w:p>
         </w:tc>
@@ -33866,23 +32554,7 @@
                 <w:rFonts w:cs="Arial"/>
                 <w:highlight w:val="red"/>
               </w:rPr>
-              <w:t xml:space="preserve">{{ </w:t>
-            </w:r>
-            <w:proofErr w:type="spellStart"/>
-            <w:r>
-              <w:rPr>
-                <w:rFonts w:cs="Arial"/>
-                <w:highlight w:val="red"/>
-              </w:rPr>
-              <w:t>tensionPrueba</w:t>
-            </w:r>
-            <w:proofErr w:type="spellEnd"/>
-            <w:r>
-              <w:rPr>
-                <w:rFonts w:cs="Arial"/>
-                <w:highlight w:val="red"/>
-              </w:rPr>
-              <w:t xml:space="preserve"> </w:t>
+              <w:t xml:space="preserve">{{ tensionPrueba </w:t>
             </w:r>
             <w:r>
               <w:rPr>
@@ -34039,7 +32711,27 @@
                 <w:sz w:val="20"/>
                 <w:szCs w:val="20"/>
               </w:rPr>
-              <w:t xml:space="preserve">Corriente tramo monofásico  </w:t>
+              <w:t xml:space="preserve">Corriente tramo </w:t>
+            </w:r>
+            <w:r>
+              <w:rPr>
+                <w:rFonts w:cs="Arial"/>
+                <w:b/>
+                <w:spacing w:val="-3"/>
+                <w:sz w:val="20"/>
+                <w:szCs w:val="20"/>
+              </w:rPr>
+              <w:t>tri</w:t>
+            </w:r>
+            <w:r>
+              <w:rPr>
+                <w:rFonts w:cs="Arial"/>
+                <w:b/>
+                <w:spacing w:val="-3"/>
+                <w:sz w:val="20"/>
+                <w:szCs w:val="20"/>
+              </w:rPr>
+              <w:t xml:space="preserve">fásico  </w:t>
             </w:r>
           </w:p>
         </w:tc>
@@ -34135,19 +32827,8 @@
                 <w:szCs w:val="20"/>
                 <w:lang w:val="es-MX"/>
               </w:rPr>
-              <w:t xml:space="preserve"> </w:t>
-            </w:r>
-            <w:proofErr w:type="spellStart"/>
-            <w:r>
-              <w:rPr>
-                <w:rFonts w:cs="Arial"/>
-                <w:sz w:val="20"/>
-                <w:szCs w:val="20"/>
-                <w:lang w:val="es-MX"/>
-              </w:rPr>
-              <w:t>μArms</w:t>
-            </w:r>
-            <w:proofErr w:type="spellEnd"/>
+              <w:t xml:space="preserve"> μArms</w:t>
+            </w:r>
           </w:p>
         </w:tc>
         <w:tc>
@@ -34312,7 +32993,7 @@
                                 <w:szCs w:val="22"/>
                               </w:rPr>
                             </w:pPr>
-                            <w:bookmarkStart w:id="156" w:name="_Toc204250862"/>
+                            <w:bookmarkStart w:id="139" w:name="_Toc204250862"/>
                             <w:r>
                               <w:t xml:space="preserve">Tabla </w:t>
                             </w:r>
@@ -34402,7 +33083,7 @@
                               </w:rPr>
                               <w:t>) }} – Fase B</w:t>
                             </w:r>
-                            <w:bookmarkEnd w:id="156"/>
+                            <w:bookmarkEnd w:id="139"/>
                           </w:p>
                         </w:txbxContent>
                       </wps:txbx>
@@ -34764,27 +33445,7 @@
                 <w:szCs w:val="20"/>
                 <w:highlight w:val="cyan"/>
               </w:rPr>
-              <w:t xml:space="preserve">{{ </w:t>
-            </w:r>
-            <w:proofErr w:type="spellStart"/>
-            <w:r>
-              <w:rPr>
-                <w:rFonts w:cs="Arial"/>
-                <w:sz w:val="20"/>
-                <w:szCs w:val="20"/>
-                <w:highlight w:val="cyan"/>
-              </w:rPr>
-              <w:t>fechaCalibracion</w:t>
-            </w:r>
-            <w:proofErr w:type="spellEnd"/>
-            <w:r>
-              <w:rPr>
-                <w:rFonts w:cs="Arial"/>
-                <w:sz w:val="20"/>
-                <w:szCs w:val="20"/>
-                <w:highlight w:val="cyan"/>
-              </w:rPr>
-              <w:t xml:space="preserve"> | default("N/A") }}</w:t>
+              <w:t>{{ fechaCalibracion | default("N/A") }}</w:t>
             </w:r>
           </w:p>
         </w:tc>
@@ -34956,23 +33617,7 @@
                 <w:rFonts w:cs="Arial"/>
                 <w:highlight w:val="red"/>
               </w:rPr>
-              <w:t xml:space="preserve">{{ </w:t>
-            </w:r>
-            <w:proofErr w:type="spellStart"/>
-            <w:r>
-              <w:rPr>
-                <w:rFonts w:cs="Arial"/>
-                <w:highlight w:val="red"/>
-              </w:rPr>
-              <w:t>valTensionPrueba</w:t>
-            </w:r>
-            <w:proofErr w:type="spellEnd"/>
-            <w:r>
-              <w:rPr>
-                <w:rFonts w:cs="Arial"/>
-                <w:highlight w:val="red"/>
-              </w:rPr>
-              <w:t xml:space="preserve"> </w:t>
+              <w:t xml:space="preserve">{{ valTensionPrueba </w:t>
             </w:r>
             <w:r>
               <w:rPr>
@@ -35165,23 +33810,7 @@
                 <w:rFonts w:cs="Arial"/>
                 <w:highlight w:val="cyan"/>
               </w:rPr>
-              <w:t xml:space="preserve">{{ </w:t>
-            </w:r>
-            <w:proofErr w:type="spellStart"/>
-            <w:r>
-              <w:rPr>
-                <w:rFonts w:cs="Arial"/>
-                <w:highlight w:val="cyan"/>
-              </w:rPr>
-              <w:t>caracteristicasCable</w:t>
-            </w:r>
-            <w:proofErr w:type="spellEnd"/>
-            <w:r>
-              <w:rPr>
-                <w:rFonts w:cs="Arial"/>
-                <w:highlight w:val="cyan"/>
-              </w:rPr>
-              <w:t xml:space="preserve"> </w:t>
+              <w:t xml:space="preserve">{{ caracteristicasCable </w:t>
             </w:r>
             <w:r>
               <w:rPr>
@@ -35509,25 +34138,7 @@
                 <w:highlight w:val="red"/>
                 <w:lang w:val="es-ES"/>
               </w:rPr>
-              <w:t xml:space="preserve">{{ </w:t>
-            </w:r>
-            <w:proofErr w:type="spellStart"/>
-            <w:r>
-              <w:rPr>
-                <w:rFonts w:cs="Arial"/>
-                <w:highlight w:val="red"/>
-                <w:lang w:val="es-ES"/>
-              </w:rPr>
-              <w:t>tipoTramos</w:t>
-            </w:r>
-            <w:proofErr w:type="spellEnd"/>
-            <w:r>
-              <w:rPr>
-                <w:rFonts w:cs="Arial"/>
-                <w:highlight w:val="red"/>
-                <w:lang w:val="es-ES"/>
-              </w:rPr>
-              <w:t xml:space="preserve"> | default("N/A") }}</w:t>
+              <w:t>{{ tipoTramos | default("N/A") }}</w:t>
             </w:r>
           </w:p>
         </w:tc>
@@ -35626,23 +34237,7 @@
                 <w:rFonts w:cs="Arial"/>
                 <w:highlight w:val="red"/>
               </w:rPr>
-              <w:t xml:space="preserve">{{ </w:t>
-            </w:r>
-            <w:proofErr w:type="spellStart"/>
-            <w:r>
-              <w:rPr>
-                <w:rFonts w:cs="Arial"/>
-                <w:highlight w:val="red"/>
-              </w:rPr>
-              <w:t>tensionPrueba</w:t>
-            </w:r>
-            <w:proofErr w:type="spellEnd"/>
-            <w:r>
-              <w:rPr>
-                <w:rFonts w:cs="Arial"/>
-                <w:highlight w:val="red"/>
-              </w:rPr>
-              <w:t xml:space="preserve"> </w:t>
+              <w:t xml:space="preserve">{{ tensionPrueba </w:t>
             </w:r>
             <w:r>
               <w:rPr>
@@ -35799,7 +34394,27 @@
                 <w:sz w:val="20"/>
                 <w:szCs w:val="20"/>
               </w:rPr>
-              <w:t xml:space="preserve">Corriente tramo monofásico  </w:t>
+              <w:t xml:space="preserve">Corriente tramo </w:t>
+            </w:r>
+            <w:r>
+              <w:rPr>
+                <w:rFonts w:cs="Arial"/>
+                <w:b/>
+                <w:spacing w:val="-3"/>
+                <w:sz w:val="20"/>
+                <w:szCs w:val="20"/>
+              </w:rPr>
+              <w:t>tri</w:t>
+            </w:r>
+            <w:r>
+              <w:rPr>
+                <w:rFonts w:cs="Arial"/>
+                <w:b/>
+                <w:spacing w:val="-3"/>
+                <w:sz w:val="20"/>
+                <w:szCs w:val="20"/>
+              </w:rPr>
+              <w:t xml:space="preserve">fásico  </w:t>
             </w:r>
           </w:p>
         </w:tc>
@@ -35895,19 +34510,8 @@
                 <w:szCs w:val="20"/>
                 <w:lang w:val="es-MX"/>
               </w:rPr>
-              <w:t xml:space="preserve"> </w:t>
-            </w:r>
-            <w:proofErr w:type="spellStart"/>
-            <w:r>
-              <w:rPr>
-                <w:rFonts w:cs="Arial"/>
-                <w:sz w:val="20"/>
-                <w:szCs w:val="20"/>
-                <w:lang w:val="es-MX"/>
-              </w:rPr>
-              <w:t>μArms</w:t>
-            </w:r>
-            <w:proofErr w:type="spellEnd"/>
+              <w:t xml:space="preserve"> μArms</w:t>
+            </w:r>
           </w:p>
         </w:tc>
         <w:tc>
@@ -36072,7 +34676,7 @@
                                 <w:szCs w:val="22"/>
                               </w:rPr>
                             </w:pPr>
-                            <w:bookmarkStart w:id="158" w:name="_Toc204250863"/>
+                            <w:bookmarkStart w:id="140" w:name="_Toc204250863"/>
                             <w:r>
                               <w:t xml:space="preserve">Tabla </w:t>
                             </w:r>
@@ -36162,7 +34766,7 @@
                               </w:rPr>
                               <w:t>) }} – Fase C</w:t>
                             </w:r>
-                            <w:bookmarkEnd w:id="158"/>
+                            <w:bookmarkEnd w:id="140"/>
                           </w:p>
                         </w:txbxContent>
                       </wps:txbx>
@@ -36400,7 +35004,7 @@
           <w:szCs w:val="22"/>
         </w:rPr>
       </w:pPr>
-      <w:bookmarkStart w:id="160" w:name="_Toc165882413"/>
+      <w:bookmarkStart w:id="141" w:name="_Toc165882413"/>
       <w:r>
         <w:rPr>
           <w:rFonts w:ascii="Arial" w:hAnsi="Arial" w:cs="Arial"/>
@@ -36409,7 +35013,7 @@
         </w:rPr>
         <w:t>EVIDENCIAS FOTOGRÁFICAS</w:t>
       </w:r>
-      <w:bookmarkEnd w:id="160"/>
+      <w:bookmarkEnd w:id="141"/>
       <w:r>
         <w:rPr>
           <w:rFonts w:ascii="Arial" w:hAnsi="Arial" w:cs="Arial"/>
@@ -36537,7 +35141,7 @@
                                       <w:noProof/>
                                     </w:rPr>
                                   </w:pPr>
-                                  <w:bookmarkStart w:id="161" w:name="_Toc204250833"/>
+                                  <w:bookmarkStart w:id="142" w:name="_Toc204250833"/>
                                   <w:r>
                                     <w:rPr>
                                       <w:i/>
@@ -36676,7 +35280,7 @@
                                     </w:rPr>
                                     <w:t>– Fase A</w:t>
                                   </w:r>
-                                  <w:bookmarkEnd w:id="161"/>
+                                  <w:bookmarkEnd w:id="142"/>
                                 </w:p>
                               </w:txbxContent>
                             </wps:txbx>
@@ -36976,7 +35580,7 @@
                                       <w:noProof/>
                                     </w:rPr>
                                   </w:pPr>
-                                  <w:bookmarkStart w:id="162" w:name="_Toc204250834"/>
+                                  <w:bookmarkStart w:id="143" w:name="_Toc204250834"/>
                                   <w:r>
                                     <w:rPr>
                                       <w:rFonts w:cs="Arial"/>
@@ -37119,7 +35723,7 @@
                                     </w:rPr>
                                     <w:t>– Fase B</w:t>
                                   </w:r>
-                                  <w:bookmarkEnd w:id="162"/>
+                                  <w:bookmarkEnd w:id="143"/>
                                 </w:p>
                               </w:txbxContent>
                             </wps:txbx>
@@ -37446,7 +36050,7 @@
                                       <w:noProof/>
                                     </w:rPr>
                                   </w:pPr>
-                                  <w:bookmarkStart w:id="163" w:name="_Toc204250835"/>
+                                  <w:bookmarkStart w:id="144" w:name="_Toc204250835"/>
                                   <w:r>
                                     <w:rPr>
                                       <w:rFonts w:cs="Arial"/>
@@ -37581,7 +36185,7 @@
                                     </w:rPr>
                                     <w:t>– Fase C</w:t>
                                   </w:r>
-                                  <w:bookmarkEnd w:id="163"/>
+                                  <w:bookmarkEnd w:id="144"/>
                                 </w:p>
                               </w:txbxContent>
                             </wps:txbx>
@@ -37885,7 +36489,7 @@
                                       <w:noProof/>
                                     </w:rPr>
                                   </w:pPr>
-                                  <w:bookmarkStart w:id="164" w:name="_Toc204250836"/>
+                                  <w:bookmarkStart w:id="145" w:name="_Toc204250836"/>
                                   <w:r>
                                     <w:rPr>
                                       <w:rFonts w:cs="Arial"/>
@@ -38022,7 +36626,7 @@
                                     </w:rPr>
                                     <w:t>– Fase A</w:t>
                                   </w:r>
-                                  <w:bookmarkEnd w:id="164"/>
+                                  <w:bookmarkEnd w:id="145"/>
                                 </w:p>
                               </w:txbxContent>
                             </wps:txbx>
@@ -38326,7 +36930,7 @@
                                       <w:noProof/>
                                     </w:rPr>
                                   </w:pPr>
-                                  <w:bookmarkStart w:id="165" w:name="_Toc204250837"/>
+                                  <w:bookmarkStart w:id="146" w:name="_Toc204250837"/>
                                   <w:r>
                                     <w:rPr>
                                       <w:i/>
@@ -38451,7 +37055,7 @@
                                     </w:rPr>
                                     <w:t>– Fase B</w:t>
                                   </w:r>
-                                  <w:bookmarkEnd w:id="165"/>
+                                  <w:bookmarkEnd w:id="146"/>
                                 </w:p>
                               </w:txbxContent>
                             </wps:txbx>
@@ -38743,7 +37347,7 @@
                                       <w:noProof/>
                                     </w:rPr>
                                   </w:pPr>
-                                  <w:bookmarkStart w:id="166" w:name="_Toc204250838"/>
+                                  <w:bookmarkStart w:id="147" w:name="_Toc204250838"/>
                                   <w:r>
                                     <w:rPr>
                                       <w:i/>
@@ -38868,7 +37472,7 @@
                                     </w:rPr>
                                     <w:t>– Fase C</w:t>
                                   </w:r>
-                                  <w:bookmarkEnd w:id="166"/>
+                                  <w:bookmarkEnd w:id="147"/>
                                 </w:p>
                               </w:txbxContent>
                             </wps:txbx>
@@ -39160,7 +37764,7 @@
                                       <w:noProof/>
                                     </w:rPr>
                                   </w:pPr>
-                                  <w:bookmarkStart w:id="167" w:name="_Toc204250839"/>
+                                  <w:bookmarkStart w:id="148" w:name="_Toc204250839"/>
                                   <w:r>
                                     <w:rPr>
                                       <w:i/>
@@ -39278,7 +37882,7 @@
                                     </w:rPr>
                                     <w:t>– Fase A</w:t>
                                   </w:r>
-                                  <w:bookmarkEnd w:id="167"/>
+                                  <w:bookmarkEnd w:id="148"/>
                                 </w:p>
                               </w:txbxContent>
                             </wps:txbx>
@@ -39561,7 +38165,7 @@
                                       <w:noProof/>
                                     </w:rPr>
                                   </w:pPr>
-                                  <w:bookmarkStart w:id="168" w:name="_Toc204250840"/>
+                                  <w:bookmarkStart w:id="149" w:name="_Toc204250840"/>
                                   <w:r>
                                     <w:rPr>
                                       <w:i/>
@@ -39679,7 +38283,7 @@
                                     </w:rPr>
                                     <w:t>– Fase B</w:t>
                                   </w:r>
-                                  <w:bookmarkEnd w:id="168"/>
+                                  <w:bookmarkEnd w:id="149"/>
                                 </w:p>
                               </w:txbxContent>
                             </wps:txbx>
@@ -39964,7 +38568,7 @@
                                       <w:noProof/>
                                     </w:rPr>
                                   </w:pPr>
-                                  <w:bookmarkStart w:id="169" w:name="_Toc204250841"/>
+                                  <w:bookmarkStart w:id="150" w:name="_Toc204250841"/>
                                   <w:r>
                                     <w:rPr>
                                       <w:i/>
@@ -40082,7 +38686,7 @@
                                     </w:rPr>
                                     <w:t>– Fase C</w:t>
                                   </w:r>
-                                  <w:bookmarkEnd w:id="169"/>
+                                  <w:bookmarkEnd w:id="150"/>
                                 </w:p>
                               </w:txbxContent>
                             </wps:txbx>
@@ -40373,7 +38977,7 @@
                                       <w:szCs w:val="22"/>
                                     </w:rPr>
                                   </w:pPr>
-                                  <w:bookmarkStart w:id="170" w:name="_Toc204250842"/>
+                                  <w:bookmarkStart w:id="151" w:name="_Toc204250842"/>
                                   <w:r>
                                     <w:rPr>
                                       <w:i/>
@@ -40498,7 +39102,7 @@
                                     </w:rPr>
                                     <w:t>– Fase A</w:t>
                                   </w:r>
-                                  <w:bookmarkEnd w:id="170"/>
+                                  <w:bookmarkEnd w:id="151"/>
                                 </w:p>
                               </w:txbxContent>
                             </wps:txbx>
@@ -40797,7 +39401,7 @@
                                       <w:szCs w:val="22"/>
                                     </w:rPr>
                                   </w:pPr>
-                                  <w:bookmarkStart w:id="171" w:name="_Toc204250843"/>
+                                  <w:bookmarkStart w:id="152" w:name="_Toc204250843"/>
                                   <w:r>
                                     <w:rPr>
                                       <w:i/>
@@ -40922,7 +39526,7 @@
                                     </w:rPr>
                                     <w:t>– Fase B</w:t>
                                   </w:r>
-                                  <w:bookmarkEnd w:id="171"/>
+                                  <w:bookmarkEnd w:id="152"/>
                                 </w:p>
                               </w:txbxContent>
                             </wps:txbx>
@@ -41222,7 +39826,7 @@
                                       <w:szCs w:val="22"/>
                                     </w:rPr>
                                   </w:pPr>
-                                  <w:bookmarkStart w:id="172" w:name="_Toc204250844"/>
+                                  <w:bookmarkStart w:id="153" w:name="_Toc204250844"/>
                                   <w:r>
                                     <w:rPr>
                                       <w:i/>
@@ -41347,7 +39951,7 @@
                                     </w:rPr>
                                     <w:t>– Fase C</w:t>
                                   </w:r>
-                                  <w:bookmarkEnd w:id="172"/>
+                                  <w:bookmarkEnd w:id="153"/>
                                 </w:p>
                               </w:txbxContent>
                             </wps:txbx>
@@ -41646,7 +40250,7 @@
                                       <w:szCs w:val="22"/>
                                     </w:rPr>
                                   </w:pPr>
-                                  <w:bookmarkStart w:id="173" w:name="_Toc204250845"/>
+                                  <w:bookmarkStart w:id="154" w:name="_Toc204250845"/>
                                   <w:r>
                                     <w:t xml:space="preserve">Imagen </w:t>
                                   </w:r>
@@ -41749,7 +40353,7 @@
                                     </w:rPr>
                                     <w:t>– Fase A</w:t>
                                   </w:r>
-                                  <w:bookmarkEnd w:id="173"/>
+                                  <w:bookmarkEnd w:id="154"/>
                                 </w:p>
                               </w:txbxContent>
                             </wps:txbx>
@@ -42050,7 +40654,7 @@
                                       <w:szCs w:val="22"/>
                                     </w:rPr>
                                   </w:pPr>
-                                  <w:bookmarkStart w:id="174" w:name="_Toc204250846"/>
+                                  <w:bookmarkStart w:id="155" w:name="_Toc204250846"/>
                                   <w:r>
                                     <w:t xml:space="preserve">Imagen </w:t>
                                   </w:r>
@@ -42153,7 +40757,7 @@
                                     </w:rPr>
                                     <w:t>– Fase B</w:t>
                                   </w:r>
-                                  <w:bookmarkEnd w:id="174"/>
+                                  <w:bookmarkEnd w:id="155"/>
                                 </w:p>
                               </w:txbxContent>
                             </wps:txbx>
@@ -42456,7 +41060,7 @@
                                       <w:szCs w:val="22"/>
                                     </w:rPr>
                                   </w:pPr>
-                                  <w:bookmarkStart w:id="175" w:name="_Toc204250847"/>
+                                  <w:bookmarkStart w:id="156" w:name="_Toc204250847"/>
                                   <w:r>
                                     <w:t xml:space="preserve">Imagen </w:t>
                                   </w:r>
@@ -42559,7 +41163,7 @@
                                     </w:rPr>
                                     <w:t>– Fase C</w:t>
                                   </w:r>
-                                  <w:bookmarkEnd w:id="175"/>
+                                  <w:bookmarkEnd w:id="156"/>
                                 </w:p>
                               </w:txbxContent>
                             </wps:txbx>
@@ -42820,7 +41424,7 @@
         </w:rPr>
         <w:t xml:space="preserve"> </w:t>
       </w:r>
-      <w:bookmarkStart w:id="176" w:name="_Toc165882414"/>
+      <w:bookmarkStart w:id="157" w:name="_Toc165882414"/>
       <w:r>
         <w:rPr>
           <w:rFonts w:ascii="Arial" w:hAnsi="Arial" w:cs="Arial"/>
@@ -42829,7 +41433,7 @@
         </w:rPr>
         <w:t>EVALUACIÓN FINAL</w:t>
       </w:r>
-      <w:bookmarkEnd w:id="176"/>
+      <w:bookmarkEnd w:id="157"/>
       <w:r>
         <w:rPr>
           <w:rFonts w:ascii="Arial" w:hAnsi="Arial" w:cs="Arial"/>
@@ -42883,9 +41487,16 @@
           <w:highlight w:val="red"/>
           <w:lang w:val="es-MX"/>
         </w:rPr>
-        <w:t xml:space="preserve">{{ </w:t>
+        <w:t xml:space="preserve">{{ nombreProyecto </w:t>
       </w:r>
-      <w:proofErr w:type="spellStart"/>
+      <w:r>
+        <w:rPr>
+          <w:rFonts w:cs="Arial"/>
+          <w:szCs w:val="24"/>
+          <w:highlight w:val="red"/>
+        </w:rPr>
+        <w:t>| default("N/A")</w:t>
+      </w:r>
       <w:r>
         <w:rPr>
           <w:rFonts w:cs="Arial"/>
@@ -42893,21 +41504,36 @@
           <w:highlight w:val="red"/>
           <w:lang w:val="es-MX"/>
         </w:rPr>
-        <w:t>nombreProyecto</w:t>
+        <w:t xml:space="preserve"> }}</w:t>
       </w:r>
-      <w:proofErr w:type="spellEnd"/>
       <w:r>
         <w:rPr>
           <w:rFonts w:cs="Arial"/>
-          <w:szCs w:val="24"/>
-          <w:highlight w:val="red"/>
-          <w:lang w:val="es-MX"/>
         </w:rPr>
         <w:t xml:space="preserve"> </w:t>
       </w:r>
       <w:r>
         <w:rPr>
           <w:rFonts w:cs="Arial"/>
+        </w:rPr>
+        <w:t xml:space="preserve"> </w:t>
+      </w:r>
+      <w:r>
+        <w:rPr>
+          <w:rFonts w:cs="Arial"/>
+        </w:rPr>
+        <w:t xml:space="preserve"> en el municipio de </w:t>
+      </w:r>
+      <w:r>
+        <w:rPr>
+          <w:rFonts w:cs="Arial"/>
+          <w:highlight w:val="red"/>
+        </w:rPr>
+        <w:t xml:space="preserve">{{ nombreCiudadoMunicipio </w:t>
+      </w:r>
+      <w:r>
+        <w:rPr>
+          <w:rFonts w:cs="Arial"/>
           <w:szCs w:val="24"/>
           <w:highlight w:val="red"/>
         </w:rPr>
@@ -42916,9 +41542,7 @@
       <w:r>
         <w:rPr>
           <w:rFonts w:cs="Arial"/>
-          <w:szCs w:val="24"/>
           <w:highlight w:val="red"/>
-          <w:lang w:val="es-MX"/>
         </w:rPr>
         <w:t xml:space="preserve"> }}</w:t>
       </w:r>
@@ -42926,62 +41550,6 @@
         <w:rPr>
           <w:rFonts w:cs="Arial"/>
         </w:rPr>
-        <w:t xml:space="preserve"> </w:t>
-      </w:r>
-      <w:r>
-        <w:rPr>
-          <w:rFonts w:cs="Arial"/>
-        </w:rPr>
-        <w:t xml:space="preserve"> </w:t>
-      </w:r>
-      <w:r>
-        <w:rPr>
-          <w:rFonts w:cs="Arial"/>
-        </w:rPr>
-        <w:t xml:space="preserve"> en el municipio de </w:t>
-      </w:r>
-      <w:r>
-        <w:rPr>
-          <w:rFonts w:cs="Arial"/>
-          <w:highlight w:val="red"/>
-        </w:rPr>
-        <w:t xml:space="preserve">{{ </w:t>
-      </w:r>
-      <w:proofErr w:type="spellStart"/>
-      <w:r>
-        <w:rPr>
-          <w:rFonts w:cs="Arial"/>
-          <w:highlight w:val="red"/>
-        </w:rPr>
-        <w:t>nombreCiudadoMunicipio</w:t>
-      </w:r>
-      <w:proofErr w:type="spellEnd"/>
-      <w:r>
-        <w:rPr>
-          <w:rFonts w:cs="Arial"/>
-          <w:highlight w:val="red"/>
-        </w:rPr>
-        <w:t xml:space="preserve"> </w:t>
-      </w:r>
-      <w:r>
-        <w:rPr>
-          <w:rFonts w:cs="Arial"/>
-          <w:szCs w:val="24"/>
-          <w:highlight w:val="red"/>
-        </w:rPr>
-        <w:t>| default("N/A")</w:t>
-      </w:r>
-      <w:r>
-        <w:rPr>
-          <w:rFonts w:cs="Arial"/>
-          <w:highlight w:val="red"/>
-        </w:rPr>
-        <w:t xml:space="preserve"> }}</w:t>
-      </w:r>
-      <w:r>
-        <w:rPr>
-          <w:rFonts w:cs="Arial"/>
-        </w:rPr>
         <w:t xml:space="preserve">, </w:t>
       </w:r>
       <w:r>
@@ -42989,23 +41557,7 @@
           <w:rFonts w:cs="Arial"/>
           <w:highlight w:val="red"/>
         </w:rPr>
-        <w:t xml:space="preserve">{{ </w:t>
-      </w:r>
-      <w:proofErr w:type="spellStart"/>
-      <w:r>
-        <w:rPr>
-          <w:rFonts w:cs="Arial"/>
-          <w:highlight w:val="red"/>
-        </w:rPr>
-        <w:t>nombreDepartamento</w:t>
-      </w:r>
-      <w:proofErr w:type="spellEnd"/>
-      <w:r>
-        <w:rPr>
-          <w:rFonts w:cs="Arial"/>
-          <w:highlight w:val="red"/>
-        </w:rPr>
-        <w:t xml:space="preserve"> </w:t>
+        <w:t xml:space="preserve">{{ nombreDepartamento </w:t>
       </w:r>
       <w:r>
         <w:rPr>
@@ -43100,7 +41652,7 @@
         </w:rPr>
         <w:t>el equipo HVA28.</w:t>
       </w:r>
-      <w:bookmarkEnd w:id="122"/>
+      <w:bookmarkEnd w:id="120"/>
     </w:p>
     <w:p>
       <w:pPr>
@@ -43552,27 +42104,7 @@
                               <w:szCs w:val="20"/>
                               <w:lang w:val="es-MX"/>
                             </w:rPr>
-                            <w:t xml:space="preserve">GIGA </w:t>
-                          </w:r>
-                          <w:proofErr w:type="spellStart"/>
-                          <w:r>
-                            <w:rPr>
-                              <w:rFonts w:ascii="Montserrat Light" w:hAnsi="Montserrat Light"/>
-                              <w:sz w:val="20"/>
-                              <w:szCs w:val="20"/>
-                              <w:lang w:val="es-MX"/>
-                            </w:rPr>
-                            <w:t>Electroingeniería</w:t>
-                          </w:r>
-                          <w:proofErr w:type="spellEnd"/>
-                          <w:r>
-                            <w:rPr>
-                              <w:rFonts w:ascii="Montserrat Light" w:hAnsi="Montserrat Light"/>
-                              <w:sz w:val="20"/>
-                              <w:szCs w:val="20"/>
-                              <w:lang w:val="es-MX"/>
-                            </w:rPr>
-                            <w:t xml:space="preserve"> S.A.S.</w:t>
+                            <w:t>GIGA Electroingeniería S.A.S.</w:t>
                           </w:r>
                         </w:p>
                         <w:p>
@@ -43871,27 +42403,7 @@
                               <w:szCs w:val="20"/>
                               <w:lang w:val="es-MX"/>
                             </w:rPr>
-                            <w:t xml:space="preserve">GIGA </w:t>
-                          </w:r>
-                          <w:proofErr w:type="spellStart"/>
-                          <w:r>
-                            <w:rPr>
-                              <w:rFonts w:ascii="Montserrat Light" w:hAnsi="Montserrat Light"/>
-                              <w:sz w:val="20"/>
-                              <w:szCs w:val="20"/>
-                              <w:lang w:val="es-MX"/>
-                            </w:rPr>
-                            <w:t>Electroingeniería</w:t>
-                          </w:r>
-                          <w:proofErr w:type="spellEnd"/>
-                          <w:r>
-                            <w:rPr>
-                              <w:rFonts w:ascii="Montserrat Light" w:hAnsi="Montserrat Light"/>
-                              <w:sz w:val="20"/>
-                              <w:szCs w:val="20"/>
-                              <w:lang w:val="es-MX"/>
-                            </w:rPr>
-                            <w:t xml:space="preserve"> S.A.S.</w:t>
+                            <w:t>GIGA Electroingeniería S.A.S.</w:t>
                           </w:r>
                         </w:p>
                         <w:p>
@@ -50391,6 +48903,59 @@
 </file>
 
 <file path=customXml/item2.xml><?xml version="1.0" encoding="utf-8"?>
+<p:properties xmlns:p="http://schemas.microsoft.com/office/2006/metadata/properties" xmlns:xsi="http://www.w3.org/2001/XMLSchema-instance" xmlns:pc="http://schemas.microsoft.com/office/infopath/2007/PartnerControls">
+  <documentManagement>
+    <SharedWithUsers xmlns="51ecbb3c-c0d3-4b50-9d5d-8f74f8d111e2">
+      <UserInfo>
+        <DisplayName>Ronald Smith Suerte Correa</DisplayName>
+        <AccountId>15</AccountId>
+        <AccountType/>
+      </UserInfo>
+      <UserInfo>
+        <DisplayName>Juan Felipe Henao Arrieta</DisplayName>
+        <AccountId>16</AccountId>
+        <AccountType/>
+      </UserInfo>
+      <UserInfo>
+        <DisplayName>Elkin Adolfo Ceballos Buitrago</DisplayName>
+        <AccountId>17</AccountId>
+        <AccountType/>
+      </UserInfo>
+      <UserInfo>
+        <DisplayName>Juan David Lopera Posada</DisplayName>
+        <AccountId>14</AccountId>
+        <AccountType/>
+      </UserInfo>
+      <UserInfo>
+        <DisplayName>Gilberto Munoz Cuartas</DisplayName>
+        <AccountId>18</AccountId>
+        <AccountType/>
+      </UserInfo>
+      <UserInfo>
+        <DisplayName>Victor Raul Vasquez Restrepo</DisplayName>
+        <AccountId>13</AccountId>
+        <AccountType/>
+      </UserInfo>
+      <UserInfo>
+        <DisplayName>Francisco Javier Vera Zapata</DisplayName>
+        <AccountId>19</AccountId>
+        <AccountType/>
+      </UserInfo>
+    </SharedWithUsers>
+  </documentManagement>
+</p:properties>
+</file>
+
+<file path=customXml/item3.xml><?xml version="1.0" encoding="utf-8"?>
+<?mso-contentType ?>
+<FormTemplates xmlns="http://schemas.microsoft.com/sharepoint/v3/contenttype/forms">
+  <Display>DocumentLibraryForm</Display>
+  <Edit>DocumentLibraryForm</Edit>
+  <New>DocumentLibraryForm</New>
+</FormTemplates>
+</file>
+
+<file path=customXml/item4.xml><?xml version="1.0" encoding="utf-8"?>
 <ct:contentTypeSchema xmlns:ct="http://schemas.microsoft.com/office/2006/metadata/contentType" xmlns:ma="http://schemas.microsoft.com/office/2006/metadata/properties/metaAttributes" ct:_="" ma:_="" ma:contentTypeName="Documento" ma:contentTypeID="0x010100A6997E81B841D94083F23A5F6058586F" ma:contentTypeVersion="4" ma:contentTypeDescription="Crear nuevo documento." ma:contentTypeScope="" ma:versionID="e479842a790872997eca00f99b60199f">
   <xsd:schema xmlns:xsd="http://www.w3.org/2001/XMLSchema" xmlns:xs="http://www.w3.org/2001/XMLSchema" xmlns:p="http://schemas.microsoft.com/office/2006/metadata/properties" xmlns:ns2="cb435238-e7ff-4ac7-9a11-33e81c17c0ba" xmlns:ns3="51ecbb3c-c0d3-4b50-9d5d-8f74f8d111e2" targetNamespace="http://schemas.microsoft.com/office/2006/metadata/properties" ma:root="true" ma:fieldsID="0b45aa4f8652c9579700e7eb360ef8d1" ns2:_="" ns3:_="">
     <xsd:import namespace="cb435238-e7ff-4ac7-9a11-33e81c17c0ba"/>
@@ -50555,59 +49120,6 @@
 </ct:contentTypeSchema>
 </file>
 
-<file path=customXml/item3.xml><?xml version="1.0" encoding="utf-8"?>
-<?mso-contentType ?>
-<FormTemplates xmlns="http://schemas.microsoft.com/sharepoint/v3/contenttype/forms">
-  <Display>DocumentLibraryForm</Display>
-  <Edit>DocumentLibraryForm</Edit>
-  <New>DocumentLibraryForm</New>
-</FormTemplates>
-</file>
-
-<file path=customXml/item4.xml><?xml version="1.0" encoding="utf-8"?>
-<p:properties xmlns:p="http://schemas.microsoft.com/office/2006/metadata/properties" xmlns:xsi="http://www.w3.org/2001/XMLSchema-instance" xmlns:pc="http://schemas.microsoft.com/office/infopath/2007/PartnerControls">
-  <documentManagement>
-    <SharedWithUsers xmlns="51ecbb3c-c0d3-4b50-9d5d-8f74f8d111e2">
-      <UserInfo>
-        <DisplayName>Ronald Smith Suerte Correa</DisplayName>
-        <AccountId>15</AccountId>
-        <AccountType/>
-      </UserInfo>
-      <UserInfo>
-        <DisplayName>Juan Felipe Henao Arrieta</DisplayName>
-        <AccountId>16</AccountId>
-        <AccountType/>
-      </UserInfo>
-      <UserInfo>
-        <DisplayName>Elkin Adolfo Ceballos Buitrago</DisplayName>
-        <AccountId>17</AccountId>
-        <AccountType/>
-      </UserInfo>
-      <UserInfo>
-        <DisplayName>Juan David Lopera Posada</DisplayName>
-        <AccountId>14</AccountId>
-        <AccountType/>
-      </UserInfo>
-      <UserInfo>
-        <DisplayName>Gilberto Munoz Cuartas</DisplayName>
-        <AccountId>18</AccountId>
-        <AccountType/>
-      </UserInfo>
-      <UserInfo>
-        <DisplayName>Victor Raul Vasquez Restrepo</DisplayName>
-        <AccountId>13</AccountId>
-        <AccountType/>
-      </UserInfo>
-      <UserInfo>
-        <DisplayName>Francisco Javier Vera Zapata</DisplayName>
-        <AccountId>19</AccountId>
-        <AccountType/>
-      </UserInfo>
-    </SharedWithUsers>
-  </documentManagement>
-</p:properties>
-</file>
-
 <file path=customXml/itemProps1.xml><?xml version="1.0" encoding="utf-8"?>
 <ds:datastoreItem xmlns:ds="http://schemas.openxmlformats.org/officeDocument/2006/customXml" ds:itemID="{1AC2B27F-7CAC-469D-A956-C78124DD2900}">
   <ds:schemaRefs>
@@ -50617,6 +49129,24 @@
 </file>
 
 <file path=customXml/itemProps2.xml><?xml version="1.0" encoding="utf-8"?>
+<ds:datastoreItem xmlns:ds="http://schemas.openxmlformats.org/officeDocument/2006/customXml" ds:itemID="{6B1FE3E4-D4C5-4E36-9CED-9D246B2AA5B6}">
+  <ds:schemaRefs>
+    <ds:schemaRef ds:uri="http://schemas.microsoft.com/office/2006/metadata/properties"/>
+    <ds:schemaRef ds:uri="http://schemas.microsoft.com/office/infopath/2007/PartnerControls"/>
+    <ds:schemaRef ds:uri="51ecbb3c-c0d3-4b50-9d5d-8f74f8d111e2"/>
+  </ds:schemaRefs>
+</ds:datastoreItem>
+</file>
+
+<file path=customXml/itemProps3.xml><?xml version="1.0" encoding="utf-8"?>
+<ds:datastoreItem xmlns:ds="http://schemas.openxmlformats.org/officeDocument/2006/customXml" ds:itemID="{ACCE2A2F-BC50-41F6-9420-B98BF911E7CC}">
+  <ds:schemaRefs>
+    <ds:schemaRef ds:uri="http://schemas.microsoft.com/sharepoint/v3/contenttype/forms"/>
+  </ds:schemaRefs>
+</ds:datastoreItem>
+</file>
+
+<file path=customXml/itemProps4.xml><?xml version="1.0" encoding="utf-8"?>
 <ds:datastoreItem xmlns:ds="http://schemas.openxmlformats.org/officeDocument/2006/customXml" ds:itemID="{89999101-17AD-4927-BAF2-2ED5EC7BA4CD}">
   <ds:schemaRefs>
     <ds:schemaRef ds:uri="http://schemas.microsoft.com/office/2006/metadata/contentType"/>
@@ -50633,22 +49163,4 @@
     <ds:schemaRef ds:uri="http://schemas.microsoft.com/internal/obd"/>
   </ds:schemaRefs>
 </ds:datastoreItem>
-</file>
-
-<file path=customXml/itemProps3.xml><?xml version="1.0" encoding="utf-8"?>
-<ds:datastoreItem xmlns:ds="http://schemas.openxmlformats.org/officeDocument/2006/customXml" ds:itemID="{ACCE2A2F-BC50-41F6-9420-B98BF911E7CC}">
-  <ds:schemaRefs>
-    <ds:schemaRef ds:uri="http://schemas.microsoft.com/sharepoint/v3/contenttype/forms"/>
-  </ds:schemaRefs>
-</ds:datastoreItem>
-</file>
-
-<file path=customXml/itemProps4.xml><?xml version="1.0" encoding="utf-8"?>
-<ds:datastoreItem xmlns:ds="http://schemas.openxmlformats.org/officeDocument/2006/customXml" ds:itemID="{6B1FE3E4-D4C5-4E36-9CED-9D246B2AA5B6}">
-  <ds:schemaRefs>
-    <ds:schemaRef ds:uri="http://schemas.microsoft.com/office/2006/metadata/properties"/>
-    <ds:schemaRef ds:uri="http://schemas.microsoft.com/office/infopath/2007/PartnerControls"/>
-    <ds:schemaRef ds:uri="51ecbb3c-c0d3-4b50-9d5d-8f74f8d111e2"/>
-  </ds:schemaRefs>
-</ds:datastoreItem>
 </file>
</xml_diff>